<commit_message>
Chuyên đề Tin học Nhóm 2
</commit_message>
<xml_diff>
--- a/Chuyên đề Tin Học Nhóm 2.docx
+++ b/Chuyên đề Tin Học Nhóm 2.docx
@@ -1911,8 +1911,6 @@
         </w:rPr>
         <w:t xml:space="preserve"> GitH</w:t>
       </w:r>
-      <w:bookmarkStart w:id="0" w:name="_GoBack"/>
-      <w:bookmarkEnd w:id="0"/>
       <w:r>
         <w:rPr>
           <w:rFonts w:ascii="Times New Roman" w:hAnsi="Times New Roman" w:cs="Times New Roman"/>
@@ -4226,7 +4224,7 @@
     <w:p>
       <w:pPr>
         <w:spacing w:after="0" w:line="240" w:lineRule="auto"/>
-        <w:ind w:left="360"/>
+        <w:ind w:left="360" w:hanging="360"/>
         <w:rPr>
           <w:rFonts w:ascii="Times New Roman" w:eastAsia="Times New Roman" w:hAnsi="Times New Roman" w:cs="Times New Roman"/>
           <w:b/>
@@ -4377,6 +4375,27 @@
     </w:p>
     <w:p>
       <w:pPr>
+        <w:spacing w:after="0" w:line="240" w:lineRule="auto"/>
+        <w:ind w:left="360" w:hanging="360"/>
+        <w:rPr>
+          <w:rFonts w:ascii="Times New Roman" w:eastAsia="Times New Roman" w:hAnsi="Times New Roman" w:cs="Times New Roman"/>
+          <w:b/>
+          <w:sz w:val="40"/>
+          <w:szCs w:val="40"/>
+        </w:rPr>
+      </w:pPr>
+      <w:r>
+        <w:rPr>
+          <w:rFonts w:ascii="Times New Roman" w:eastAsia="Times New Roman" w:hAnsi="Times New Roman" w:cs="Times New Roman"/>
+          <w:b/>
+          <w:sz w:val="40"/>
+          <w:szCs w:val="40"/>
+        </w:rPr>
+        <w:t>F. TÌM HIỂU VỀ MARKDOWN</w:t>
+      </w:r>
+    </w:p>
+    <w:p>
+      <w:pPr>
         <w:spacing w:after="0"/>
         <w:rPr>
           <w:rFonts w:ascii="Times New Roman" w:hAnsi="Times New Roman" w:cs="Times New Roman"/>
@@ -4385,17 +4404,2638 @@
           <w:szCs w:val="28"/>
         </w:rPr>
       </w:pPr>
-    </w:p>
-    <w:p>
-      <w:pPr>
-        <w:spacing w:after="0"/>
+      <w:r>
         <w:rPr>
           <w:rFonts w:ascii="Times New Roman" w:hAnsi="Times New Roman" w:cs="Times New Roman"/>
           <w:b/>
           <w:sz w:val="36"/>
           <w:szCs w:val="28"/>
         </w:rPr>
-      </w:pPr>
+        <w:t>I. FILE MARKDOWN LÀ GÌ</w:t>
+      </w:r>
+    </w:p>
+    <w:p>
+      <w:pPr>
+        <w:spacing w:after="0"/>
+        <w:rPr>
+          <w:rFonts w:ascii="Times New Roman" w:hAnsi="Times New Roman" w:cs="Times New Roman"/>
+          <w:sz w:val="28"/>
+          <w:szCs w:val="28"/>
+        </w:rPr>
+      </w:pPr>
+      <w:r>
+        <w:rPr>
+          <w:rFonts w:ascii="Times New Roman" w:hAnsi="Times New Roman" w:cs="Times New Roman"/>
+          <w:sz w:val="28"/>
+          <w:szCs w:val="28"/>
+        </w:rPr>
+        <w:tab/>
+        <w:t xml:space="preserve">- </w:t>
+      </w:r>
+      <w:r>
+        <w:rPr>
+          <w:rFonts w:ascii="Times New Roman" w:hAnsi="Times New Roman" w:cs="Times New Roman"/>
+          <w:sz w:val="28"/>
+          <w:szCs w:val="28"/>
+        </w:rPr>
+        <w:t>Markdown (.md) là một định dạng văn bản thuần (plain text) dùng để trình bày nội dung bằng các ký hiệu rất đơn giản.</w:t>
+      </w:r>
+    </w:p>
+    <w:p>
+      <w:pPr>
+        <w:spacing w:after="0"/>
+        <w:rPr>
+          <w:rFonts w:ascii="Times New Roman" w:hAnsi="Times New Roman" w:cs="Times New Roman"/>
+          <w:sz w:val="28"/>
+          <w:szCs w:val="28"/>
+        </w:rPr>
+      </w:pPr>
+      <w:r>
+        <w:rPr>
+          <w:rFonts w:ascii="Times New Roman" w:hAnsi="Times New Roman" w:cs="Times New Roman"/>
+          <w:sz w:val="28"/>
+          <w:szCs w:val="28"/>
+        </w:rPr>
+        <w:tab/>
+        <w:t xml:space="preserve">- </w:t>
+      </w:r>
+      <w:r>
+        <w:rPr>
+          <w:rFonts w:ascii="Times New Roman" w:hAnsi="Times New Roman" w:cs="Times New Roman"/>
+          <w:sz w:val="28"/>
+          <w:szCs w:val="28"/>
+        </w:rPr>
+        <w:t>Bạn có thể hiểu Markdown là:</w:t>
+      </w:r>
+    </w:p>
+    <w:p>
+      <w:pPr>
+        <w:spacing w:after="0"/>
+        <w:rPr>
+          <w:rFonts w:ascii="Times New Roman" w:hAnsi="Times New Roman" w:cs="Times New Roman"/>
+          <w:sz w:val="28"/>
+          <w:szCs w:val="28"/>
+        </w:rPr>
+      </w:pPr>
+      <w:r>
+        <w:rPr>
+          <w:rFonts w:ascii="Times New Roman" w:hAnsi="Times New Roman" w:cs="Times New Roman"/>
+          <w:sz w:val="28"/>
+          <w:szCs w:val="28"/>
+        </w:rPr>
+        <w:t xml:space="preserve">+ </w:t>
+      </w:r>
+      <w:r>
+        <w:rPr>
+          <w:rFonts w:ascii="Times New Roman" w:hAnsi="Times New Roman" w:cs="Times New Roman"/>
+          <w:sz w:val="28"/>
+          <w:szCs w:val="28"/>
+        </w:rPr>
+        <w:t xml:space="preserve"> “Giống Word nhưng nhẹ hơn, không dùng định dạng phức tạp, chỉ dùng ký hiệu như #, *, - … để trình bày.”</w:t>
+      </w:r>
+    </w:p>
+    <w:p>
+      <w:pPr>
+        <w:spacing w:after="0"/>
+        <w:rPr>
+          <w:rFonts w:ascii="Times New Roman" w:hAnsi="Times New Roman" w:cs="Times New Roman"/>
+          <w:sz w:val="28"/>
+          <w:szCs w:val="28"/>
+        </w:rPr>
+      </w:pPr>
+      <w:r>
+        <w:rPr>
+          <w:rFonts w:ascii="Times New Roman" w:hAnsi="Times New Roman" w:cs="Times New Roman"/>
+          <w:sz w:val="28"/>
+          <w:szCs w:val="28"/>
+        </w:rPr>
+        <w:tab/>
+        <w:t xml:space="preserve">- </w:t>
+      </w:r>
+      <w:r>
+        <w:rPr>
+          <w:rFonts w:ascii="Times New Roman" w:hAnsi="Times New Roman" w:cs="Times New Roman"/>
+          <w:sz w:val="28"/>
+          <w:szCs w:val="28"/>
+        </w:rPr>
+        <w:t>Markdown dùng cực nhiều trong:</w:t>
+      </w:r>
+    </w:p>
+    <w:p>
+      <w:pPr>
+        <w:spacing w:after="0"/>
+        <w:rPr>
+          <w:rFonts w:ascii="Times New Roman" w:hAnsi="Times New Roman" w:cs="Times New Roman"/>
+          <w:sz w:val="28"/>
+          <w:szCs w:val="28"/>
+        </w:rPr>
+      </w:pPr>
+      <w:r>
+        <w:rPr>
+          <w:rFonts w:ascii="Times New Roman" w:hAnsi="Times New Roman" w:cs="Times New Roman"/>
+          <w:sz w:val="28"/>
+          <w:szCs w:val="28"/>
+        </w:rPr>
+        <w:t xml:space="preserve">+ </w:t>
+      </w:r>
+      <w:r>
+        <w:rPr>
+          <w:rFonts w:ascii="Times New Roman" w:hAnsi="Times New Roman" w:cs="Times New Roman"/>
+          <w:sz w:val="28"/>
+          <w:szCs w:val="28"/>
+        </w:rPr>
+        <w:t>GitHub (README.md)</w:t>
+      </w:r>
+      <w:r>
+        <w:rPr>
+          <w:rFonts w:ascii="Times New Roman" w:hAnsi="Times New Roman" w:cs="Times New Roman"/>
+          <w:sz w:val="28"/>
+          <w:szCs w:val="28"/>
+        </w:rPr>
+        <w:t>.</w:t>
+      </w:r>
+    </w:p>
+    <w:p>
+      <w:pPr>
+        <w:spacing w:after="0"/>
+        <w:rPr>
+          <w:rFonts w:ascii="Times New Roman" w:hAnsi="Times New Roman" w:cs="Times New Roman"/>
+          <w:sz w:val="28"/>
+          <w:szCs w:val="28"/>
+        </w:rPr>
+      </w:pPr>
+      <w:r>
+        <w:rPr>
+          <w:rFonts w:ascii="Times New Roman" w:hAnsi="Times New Roman" w:cs="Times New Roman"/>
+          <w:sz w:val="28"/>
+          <w:szCs w:val="28"/>
+        </w:rPr>
+        <w:t xml:space="preserve">+ </w:t>
+      </w:r>
+      <w:r>
+        <w:rPr>
+          <w:rFonts w:ascii="Times New Roman" w:hAnsi="Times New Roman" w:cs="Times New Roman"/>
+          <w:sz w:val="28"/>
+          <w:szCs w:val="28"/>
+        </w:rPr>
+        <w:t>Viết tài liệu, note</w:t>
+      </w:r>
+      <w:r>
+        <w:rPr>
+          <w:rFonts w:ascii="Times New Roman" w:hAnsi="Times New Roman" w:cs="Times New Roman"/>
+          <w:sz w:val="28"/>
+          <w:szCs w:val="28"/>
+        </w:rPr>
+        <w:t>.</w:t>
+      </w:r>
+    </w:p>
+    <w:p>
+      <w:pPr>
+        <w:spacing w:after="0"/>
+        <w:rPr>
+          <w:rFonts w:ascii="Times New Roman" w:hAnsi="Times New Roman" w:cs="Times New Roman"/>
+          <w:sz w:val="28"/>
+          <w:szCs w:val="28"/>
+        </w:rPr>
+      </w:pPr>
+      <w:r>
+        <w:rPr>
+          <w:rFonts w:ascii="Times New Roman" w:hAnsi="Times New Roman" w:cs="Times New Roman"/>
+          <w:sz w:val="28"/>
+          <w:szCs w:val="28"/>
+        </w:rPr>
+        <w:t xml:space="preserve">+ </w:t>
+      </w:r>
+      <w:r>
+        <w:rPr>
+          <w:rFonts w:ascii="Times New Roman" w:hAnsi="Times New Roman" w:cs="Times New Roman"/>
+          <w:sz w:val="28"/>
+          <w:szCs w:val="28"/>
+        </w:rPr>
+        <w:t>VSCode</w:t>
+      </w:r>
+      <w:r>
+        <w:rPr>
+          <w:rFonts w:ascii="Times New Roman" w:hAnsi="Times New Roman" w:cs="Times New Roman"/>
+          <w:sz w:val="28"/>
+          <w:szCs w:val="28"/>
+        </w:rPr>
+        <w:t>.</w:t>
+      </w:r>
+    </w:p>
+    <w:p>
+      <w:pPr>
+        <w:spacing w:after="0"/>
+        <w:rPr>
+          <w:rFonts w:ascii="Times New Roman" w:hAnsi="Times New Roman" w:cs="Times New Roman"/>
+          <w:sz w:val="28"/>
+          <w:szCs w:val="28"/>
+        </w:rPr>
+      </w:pPr>
+      <w:r>
+        <w:rPr>
+          <w:rFonts w:ascii="Times New Roman" w:hAnsi="Times New Roman" w:cs="Times New Roman"/>
+          <w:sz w:val="28"/>
+          <w:szCs w:val="28"/>
+        </w:rPr>
+        <w:t xml:space="preserve">+ </w:t>
+      </w:r>
+      <w:r>
+        <w:rPr>
+          <w:rFonts w:ascii="Times New Roman" w:hAnsi="Times New Roman" w:cs="Times New Roman"/>
+          <w:sz w:val="28"/>
+          <w:szCs w:val="28"/>
+        </w:rPr>
+        <w:t>Viết blog, wiki</w:t>
+      </w:r>
+      <w:r>
+        <w:rPr>
+          <w:rFonts w:ascii="Times New Roman" w:hAnsi="Times New Roman" w:cs="Times New Roman"/>
+          <w:sz w:val="28"/>
+          <w:szCs w:val="28"/>
+        </w:rPr>
+        <w:t>.</w:t>
+      </w:r>
+    </w:p>
+    <w:p>
+      <w:pPr>
+        <w:spacing w:after="0"/>
+        <w:rPr>
+          <w:rFonts w:ascii="Times New Roman" w:hAnsi="Times New Roman" w:cs="Times New Roman"/>
+          <w:sz w:val="28"/>
+          <w:szCs w:val="28"/>
+        </w:rPr>
+      </w:pPr>
+      <w:r>
+        <w:rPr>
+          <w:rFonts w:ascii="Times New Roman" w:hAnsi="Times New Roman" w:cs="Times New Roman"/>
+          <w:sz w:val="28"/>
+          <w:szCs w:val="28"/>
+        </w:rPr>
+        <w:t xml:space="preserve">+ </w:t>
+      </w:r>
+      <w:r>
+        <w:rPr>
+          <w:rFonts w:ascii="Times New Roman" w:hAnsi="Times New Roman" w:cs="Times New Roman"/>
+          <w:sz w:val="28"/>
+          <w:szCs w:val="28"/>
+        </w:rPr>
+        <w:t>Markdown không phải là file Word, nó chỉ là text + ký hiệu.</w:t>
+      </w:r>
+    </w:p>
+    <w:p>
+      <w:pPr>
+        <w:spacing w:after="0"/>
+        <w:rPr>
+          <w:rFonts w:ascii="Times New Roman" w:hAnsi="Times New Roman" w:cs="Times New Roman"/>
+          <w:b/>
+          <w:sz w:val="36"/>
+          <w:szCs w:val="28"/>
+        </w:rPr>
+      </w:pPr>
+      <w:r>
+        <w:rPr>
+          <w:rFonts w:ascii="Times New Roman" w:hAnsi="Times New Roman" w:cs="Times New Roman"/>
+          <w:b/>
+          <w:sz w:val="36"/>
+          <w:szCs w:val="28"/>
+        </w:rPr>
+        <w:t>II. CẤU TRÚC CỦA FILE MARKDOWN</w:t>
+      </w:r>
+    </w:p>
+    <w:tbl>
+      <w:tblPr>
+        <w:tblW w:w="0" w:type="auto"/>
+        <w:tblCellSpacing w:w="15" w:type="dxa"/>
+        <w:tblCellMar>
+          <w:left w:w="0" w:type="dxa"/>
+          <w:right w:w="0" w:type="dxa"/>
+        </w:tblCellMar>
+        <w:tblLook w:val="04A0" w:firstRow="1" w:lastRow="0" w:firstColumn="1" w:lastColumn="0" w:noHBand="0" w:noVBand="1"/>
+      </w:tblPr>
+      <w:tblGrid>
+        <w:gridCol w:w="2758"/>
+        <w:gridCol w:w="3625"/>
+        <w:gridCol w:w="4401"/>
+      </w:tblGrid>
+      <w:tr>
+        <w:trPr>
+          <w:tblHeader/>
+          <w:tblCellSpacing w:w="15" w:type="dxa"/>
+        </w:trPr>
+        <w:tc>
+          <w:tcPr>
+            <w:tcW w:w="0" w:type="auto"/>
+            <w:tcBorders>
+              <w:top w:val="single" w:sz="6" w:space="0" w:color="auto"/>
+              <w:left w:val="single" w:sz="6" w:space="0" w:color="auto"/>
+              <w:bottom w:val="single" w:sz="6" w:space="0" w:color="auto"/>
+              <w:right w:val="single" w:sz="6" w:space="0" w:color="auto"/>
+            </w:tcBorders>
+            <w:tcMar>
+              <w:top w:w="120" w:type="dxa"/>
+              <w:left w:w="180" w:type="dxa"/>
+              <w:bottom w:w="120" w:type="dxa"/>
+              <w:right w:w="180" w:type="dxa"/>
+            </w:tcMar>
+            <w:vAlign w:val="center"/>
+            <w:hideMark/>
+          </w:tcPr>
+          <w:p>
+            <w:pPr>
+              <w:spacing w:after="0" w:line="240" w:lineRule="auto"/>
+              <w:rPr>
+                <w:rFonts w:ascii="Times New Roman" w:eastAsia="Times New Roman" w:hAnsi="Times New Roman" w:cs="Times New Roman"/>
+                <w:color w:val="1F1F1F"/>
+                <w:sz w:val="28"/>
+                <w:szCs w:val="24"/>
+              </w:rPr>
+            </w:pPr>
+            <w:r>
+              <w:rPr>
+                <w:rFonts w:ascii="Times New Roman" w:eastAsia="Times New Roman" w:hAnsi="Times New Roman" w:cs="Times New Roman"/>
+                <w:b/>
+                <w:bCs/>
+                <w:color w:val="1F1F1F"/>
+                <w:sz w:val="28"/>
+                <w:szCs w:val="24"/>
+                <w:bdr w:val="none" w:sz="0" w:space="0" w:color="auto" w:frame="1"/>
+              </w:rPr>
+              <w:t>Yếu tố định dạng</w:t>
+            </w:r>
+          </w:p>
+        </w:tc>
+        <w:tc>
+          <w:tcPr>
+            <w:tcW w:w="0" w:type="auto"/>
+            <w:tcBorders>
+              <w:top w:val="single" w:sz="6" w:space="0" w:color="auto"/>
+              <w:left w:val="single" w:sz="6" w:space="0" w:color="auto"/>
+              <w:bottom w:val="single" w:sz="6" w:space="0" w:color="auto"/>
+              <w:right w:val="single" w:sz="6" w:space="0" w:color="auto"/>
+            </w:tcBorders>
+            <w:tcMar>
+              <w:top w:w="120" w:type="dxa"/>
+              <w:left w:w="180" w:type="dxa"/>
+              <w:bottom w:w="120" w:type="dxa"/>
+              <w:right w:w="180" w:type="dxa"/>
+            </w:tcMar>
+            <w:vAlign w:val="center"/>
+            <w:hideMark/>
+          </w:tcPr>
+          <w:p>
+            <w:pPr>
+              <w:spacing w:after="0" w:line="240" w:lineRule="auto"/>
+              <w:rPr>
+                <w:rFonts w:ascii="Times New Roman" w:eastAsia="Times New Roman" w:hAnsi="Times New Roman" w:cs="Times New Roman"/>
+                <w:color w:val="1F1F1F"/>
+                <w:sz w:val="28"/>
+                <w:szCs w:val="24"/>
+              </w:rPr>
+            </w:pPr>
+            <w:r>
+              <w:rPr>
+                <w:rFonts w:ascii="Times New Roman" w:eastAsia="Times New Roman" w:hAnsi="Times New Roman" w:cs="Times New Roman"/>
+                <w:b/>
+                <w:bCs/>
+                <w:color w:val="1F1F1F"/>
+                <w:sz w:val="28"/>
+                <w:szCs w:val="24"/>
+                <w:bdr w:val="none" w:sz="0" w:space="0" w:color="auto" w:frame="1"/>
+              </w:rPr>
+              <w:t>Ký hiệu Markdown</w:t>
+            </w:r>
+          </w:p>
+        </w:tc>
+        <w:tc>
+          <w:tcPr>
+            <w:tcW w:w="0" w:type="auto"/>
+            <w:tcBorders>
+              <w:top w:val="single" w:sz="6" w:space="0" w:color="auto"/>
+              <w:left w:val="single" w:sz="6" w:space="0" w:color="auto"/>
+              <w:bottom w:val="single" w:sz="6" w:space="0" w:color="auto"/>
+              <w:right w:val="single" w:sz="6" w:space="0" w:color="auto"/>
+            </w:tcBorders>
+            <w:tcMar>
+              <w:top w:w="120" w:type="dxa"/>
+              <w:left w:w="180" w:type="dxa"/>
+              <w:bottom w:w="120" w:type="dxa"/>
+              <w:right w:w="180" w:type="dxa"/>
+            </w:tcMar>
+            <w:vAlign w:val="center"/>
+            <w:hideMark/>
+          </w:tcPr>
+          <w:p>
+            <w:pPr>
+              <w:spacing w:after="0" w:line="240" w:lineRule="auto"/>
+              <w:rPr>
+                <w:rFonts w:ascii="Times New Roman" w:eastAsia="Times New Roman" w:hAnsi="Times New Roman" w:cs="Times New Roman"/>
+                <w:color w:val="1F1F1F"/>
+                <w:sz w:val="28"/>
+                <w:szCs w:val="24"/>
+              </w:rPr>
+            </w:pPr>
+            <w:r>
+              <w:rPr>
+                <w:rFonts w:ascii="Times New Roman" w:eastAsia="Times New Roman" w:hAnsi="Times New Roman" w:cs="Times New Roman"/>
+                <w:b/>
+                <w:bCs/>
+                <w:color w:val="1F1F1F"/>
+                <w:sz w:val="28"/>
+                <w:szCs w:val="24"/>
+                <w:bdr w:val="none" w:sz="0" w:space="0" w:color="auto" w:frame="1"/>
+              </w:rPr>
+              <w:t>Ví dụ</w:t>
+            </w:r>
+          </w:p>
+        </w:tc>
+      </w:tr>
+      <w:tr>
+        <w:trPr>
+          <w:tblCellSpacing w:w="15" w:type="dxa"/>
+        </w:trPr>
+        <w:tc>
+          <w:tcPr>
+            <w:tcW w:w="0" w:type="auto"/>
+            <w:tcBorders>
+              <w:top w:val="single" w:sz="6" w:space="0" w:color="auto"/>
+              <w:left w:val="single" w:sz="6" w:space="0" w:color="auto"/>
+              <w:bottom w:val="single" w:sz="6" w:space="0" w:color="auto"/>
+              <w:right w:val="single" w:sz="6" w:space="0" w:color="auto"/>
+            </w:tcBorders>
+            <w:tcMar>
+              <w:top w:w="120" w:type="dxa"/>
+              <w:left w:w="180" w:type="dxa"/>
+              <w:bottom w:w="120" w:type="dxa"/>
+              <w:right w:w="180" w:type="dxa"/>
+            </w:tcMar>
+            <w:vAlign w:val="center"/>
+            <w:hideMark/>
+          </w:tcPr>
+          <w:p>
+            <w:pPr>
+              <w:spacing w:after="0" w:line="240" w:lineRule="auto"/>
+              <w:rPr>
+                <w:rFonts w:ascii="Times New Roman" w:eastAsia="Times New Roman" w:hAnsi="Times New Roman" w:cs="Times New Roman"/>
+                <w:color w:val="1F1F1F"/>
+                <w:sz w:val="28"/>
+                <w:szCs w:val="24"/>
+              </w:rPr>
+            </w:pPr>
+            <w:r>
+              <w:rPr>
+                <w:rFonts w:ascii="Times New Roman" w:eastAsia="Times New Roman" w:hAnsi="Times New Roman" w:cs="Times New Roman"/>
+                <w:b/>
+                <w:bCs/>
+                <w:color w:val="1F1F1F"/>
+                <w:sz w:val="28"/>
+                <w:szCs w:val="24"/>
+                <w:bdr w:val="none" w:sz="0" w:space="0" w:color="auto" w:frame="1"/>
+              </w:rPr>
+              <w:t>Tiêu đề</w:t>
+            </w:r>
+          </w:p>
+        </w:tc>
+        <w:tc>
+          <w:tcPr>
+            <w:tcW w:w="0" w:type="auto"/>
+            <w:tcBorders>
+              <w:top w:val="single" w:sz="6" w:space="0" w:color="auto"/>
+              <w:left w:val="single" w:sz="6" w:space="0" w:color="auto"/>
+              <w:bottom w:val="single" w:sz="6" w:space="0" w:color="auto"/>
+              <w:right w:val="single" w:sz="6" w:space="0" w:color="auto"/>
+            </w:tcBorders>
+            <w:tcMar>
+              <w:top w:w="120" w:type="dxa"/>
+              <w:left w:w="180" w:type="dxa"/>
+              <w:bottom w:w="120" w:type="dxa"/>
+              <w:right w:w="180" w:type="dxa"/>
+            </w:tcMar>
+            <w:vAlign w:val="center"/>
+            <w:hideMark/>
+          </w:tcPr>
+          <w:p>
+            <w:pPr>
+              <w:spacing w:after="0" w:line="240" w:lineRule="auto"/>
+              <w:rPr>
+                <w:rFonts w:ascii="Times New Roman" w:eastAsia="Times New Roman" w:hAnsi="Times New Roman" w:cs="Times New Roman"/>
+                <w:color w:val="1F1F1F"/>
+                <w:sz w:val="28"/>
+                <w:szCs w:val="24"/>
+              </w:rPr>
+            </w:pPr>
+            <w:r>
+              <w:rPr>
+                <w:rFonts w:ascii="Times New Roman" w:eastAsia="Times New Roman" w:hAnsi="Times New Roman" w:cs="Times New Roman"/>
+                <w:color w:val="444746"/>
+                <w:sz w:val="28"/>
+                <w:szCs w:val="20"/>
+                <w:bdr w:val="none" w:sz="0" w:space="0" w:color="auto" w:frame="1"/>
+              </w:rPr>
+              <w:t>#</w:t>
+            </w:r>
+            <w:r>
+              <w:rPr>
+                <w:rFonts w:ascii="Times New Roman" w:eastAsia="Times New Roman" w:hAnsi="Times New Roman" w:cs="Times New Roman"/>
+                <w:color w:val="1F1F1F"/>
+                <w:sz w:val="28"/>
+                <w:szCs w:val="24"/>
+                <w:bdr w:val="none" w:sz="0" w:space="0" w:color="auto" w:frame="1"/>
+              </w:rPr>
+              <w:t xml:space="preserve"> (từ 1 đến 6 dấu)</w:t>
+            </w:r>
+          </w:p>
+        </w:tc>
+        <w:tc>
+          <w:tcPr>
+            <w:tcW w:w="0" w:type="auto"/>
+            <w:tcBorders>
+              <w:top w:val="single" w:sz="6" w:space="0" w:color="auto"/>
+              <w:left w:val="single" w:sz="6" w:space="0" w:color="auto"/>
+              <w:bottom w:val="single" w:sz="6" w:space="0" w:color="auto"/>
+              <w:right w:val="single" w:sz="6" w:space="0" w:color="auto"/>
+            </w:tcBorders>
+            <w:tcMar>
+              <w:top w:w="120" w:type="dxa"/>
+              <w:left w:w="180" w:type="dxa"/>
+              <w:bottom w:w="120" w:type="dxa"/>
+              <w:right w:w="180" w:type="dxa"/>
+            </w:tcMar>
+            <w:vAlign w:val="center"/>
+            <w:hideMark/>
+          </w:tcPr>
+          <w:p>
+            <w:pPr>
+              <w:spacing w:after="0" w:line="240" w:lineRule="auto"/>
+              <w:rPr>
+                <w:rFonts w:ascii="Times New Roman" w:eastAsia="Times New Roman" w:hAnsi="Times New Roman" w:cs="Times New Roman"/>
+                <w:color w:val="1F1F1F"/>
+                <w:sz w:val="28"/>
+                <w:szCs w:val="24"/>
+              </w:rPr>
+            </w:pPr>
+            <w:r>
+              <w:rPr>
+                <w:rFonts w:ascii="Times New Roman" w:eastAsia="Times New Roman" w:hAnsi="Times New Roman" w:cs="Times New Roman"/>
+                <w:color w:val="444746"/>
+                <w:sz w:val="28"/>
+                <w:szCs w:val="20"/>
+                <w:bdr w:val="none" w:sz="0" w:space="0" w:color="auto" w:frame="1"/>
+              </w:rPr>
+              <w:t># Tiêu đề 1</w:t>
+            </w:r>
+          </w:p>
+        </w:tc>
+      </w:tr>
+      <w:tr>
+        <w:trPr>
+          <w:tblCellSpacing w:w="15" w:type="dxa"/>
+        </w:trPr>
+        <w:tc>
+          <w:tcPr>
+            <w:tcW w:w="0" w:type="auto"/>
+            <w:tcBorders>
+              <w:top w:val="single" w:sz="6" w:space="0" w:color="auto"/>
+              <w:left w:val="single" w:sz="6" w:space="0" w:color="auto"/>
+              <w:bottom w:val="single" w:sz="6" w:space="0" w:color="auto"/>
+              <w:right w:val="single" w:sz="6" w:space="0" w:color="auto"/>
+            </w:tcBorders>
+            <w:tcMar>
+              <w:top w:w="120" w:type="dxa"/>
+              <w:left w:w="180" w:type="dxa"/>
+              <w:bottom w:w="120" w:type="dxa"/>
+              <w:right w:w="180" w:type="dxa"/>
+            </w:tcMar>
+            <w:vAlign w:val="center"/>
+            <w:hideMark/>
+          </w:tcPr>
+          <w:p>
+            <w:pPr>
+              <w:spacing w:after="0" w:line="240" w:lineRule="auto"/>
+              <w:rPr>
+                <w:rFonts w:ascii="Times New Roman" w:eastAsia="Times New Roman" w:hAnsi="Times New Roman" w:cs="Times New Roman"/>
+                <w:color w:val="1F1F1F"/>
+                <w:sz w:val="28"/>
+                <w:szCs w:val="24"/>
+              </w:rPr>
+            </w:pPr>
+            <w:r>
+              <w:rPr>
+                <w:rFonts w:ascii="Times New Roman" w:eastAsia="Times New Roman" w:hAnsi="Times New Roman" w:cs="Times New Roman"/>
+                <w:b/>
+                <w:bCs/>
+                <w:color w:val="1F1F1F"/>
+                <w:sz w:val="28"/>
+                <w:szCs w:val="24"/>
+                <w:bdr w:val="none" w:sz="0" w:space="0" w:color="auto" w:frame="1"/>
+              </w:rPr>
+              <w:t>In đậm</w:t>
+            </w:r>
+          </w:p>
+        </w:tc>
+        <w:tc>
+          <w:tcPr>
+            <w:tcW w:w="0" w:type="auto"/>
+            <w:tcBorders>
+              <w:top w:val="single" w:sz="6" w:space="0" w:color="auto"/>
+              <w:left w:val="single" w:sz="6" w:space="0" w:color="auto"/>
+              <w:bottom w:val="single" w:sz="6" w:space="0" w:color="auto"/>
+              <w:right w:val="single" w:sz="6" w:space="0" w:color="auto"/>
+            </w:tcBorders>
+            <w:tcMar>
+              <w:top w:w="120" w:type="dxa"/>
+              <w:left w:w="180" w:type="dxa"/>
+              <w:bottom w:w="120" w:type="dxa"/>
+              <w:right w:w="180" w:type="dxa"/>
+            </w:tcMar>
+            <w:vAlign w:val="center"/>
+            <w:hideMark/>
+          </w:tcPr>
+          <w:p>
+            <w:pPr>
+              <w:spacing w:after="0" w:line="240" w:lineRule="auto"/>
+              <w:rPr>
+                <w:rFonts w:ascii="Times New Roman" w:eastAsia="Times New Roman" w:hAnsi="Times New Roman" w:cs="Times New Roman"/>
+                <w:color w:val="1F1F1F"/>
+                <w:sz w:val="28"/>
+                <w:szCs w:val="24"/>
+              </w:rPr>
+            </w:pPr>
+            <w:r>
+              <w:rPr>
+                <w:rFonts w:ascii="Times New Roman" w:eastAsia="Times New Roman" w:hAnsi="Times New Roman" w:cs="Times New Roman"/>
+                <w:color w:val="444746"/>
+                <w:sz w:val="28"/>
+                <w:szCs w:val="20"/>
+                <w:bdr w:val="none" w:sz="0" w:space="0" w:color="auto" w:frame="1"/>
+              </w:rPr>
+              <w:t>**...**</w:t>
+            </w:r>
+            <w:r>
+              <w:rPr>
+                <w:rFonts w:ascii="Times New Roman" w:eastAsia="Times New Roman" w:hAnsi="Times New Roman" w:cs="Times New Roman"/>
+                <w:color w:val="1F1F1F"/>
+                <w:sz w:val="28"/>
+                <w:szCs w:val="24"/>
+                <w:bdr w:val="none" w:sz="0" w:space="0" w:color="auto" w:frame="1"/>
+              </w:rPr>
+              <w:t xml:space="preserve"> hoặc </w:t>
+            </w:r>
+            <w:r>
+              <w:rPr>
+                <w:rFonts w:ascii="Times New Roman" w:eastAsia="Times New Roman" w:hAnsi="Times New Roman" w:cs="Times New Roman"/>
+                <w:color w:val="444746"/>
+                <w:sz w:val="28"/>
+                <w:szCs w:val="20"/>
+                <w:bdr w:val="none" w:sz="0" w:space="0" w:color="auto" w:frame="1"/>
+              </w:rPr>
+              <w:t>__...__</w:t>
+            </w:r>
+          </w:p>
+        </w:tc>
+        <w:tc>
+          <w:tcPr>
+            <w:tcW w:w="0" w:type="auto"/>
+            <w:tcBorders>
+              <w:top w:val="single" w:sz="6" w:space="0" w:color="auto"/>
+              <w:left w:val="single" w:sz="6" w:space="0" w:color="auto"/>
+              <w:bottom w:val="single" w:sz="6" w:space="0" w:color="auto"/>
+              <w:right w:val="single" w:sz="6" w:space="0" w:color="auto"/>
+            </w:tcBorders>
+            <w:tcMar>
+              <w:top w:w="120" w:type="dxa"/>
+              <w:left w:w="180" w:type="dxa"/>
+              <w:bottom w:w="120" w:type="dxa"/>
+              <w:right w:w="180" w:type="dxa"/>
+            </w:tcMar>
+            <w:vAlign w:val="center"/>
+            <w:hideMark/>
+          </w:tcPr>
+          <w:p>
+            <w:pPr>
+              <w:spacing w:after="0" w:line="240" w:lineRule="auto"/>
+              <w:rPr>
+                <w:rFonts w:ascii="Times New Roman" w:eastAsia="Times New Roman" w:hAnsi="Times New Roman" w:cs="Times New Roman"/>
+                <w:color w:val="1F1F1F"/>
+                <w:sz w:val="28"/>
+                <w:szCs w:val="24"/>
+              </w:rPr>
+            </w:pPr>
+            <w:r>
+              <w:rPr>
+                <w:rFonts w:ascii="Times New Roman" w:eastAsia="Times New Roman" w:hAnsi="Times New Roman" w:cs="Times New Roman"/>
+                <w:color w:val="444746"/>
+                <w:sz w:val="28"/>
+                <w:szCs w:val="20"/>
+                <w:bdr w:val="none" w:sz="0" w:space="0" w:color="auto" w:frame="1"/>
+              </w:rPr>
+              <w:t>**văn bản in đậm**</w:t>
+            </w:r>
+          </w:p>
+        </w:tc>
+      </w:tr>
+      <w:tr>
+        <w:trPr>
+          <w:tblCellSpacing w:w="15" w:type="dxa"/>
+        </w:trPr>
+        <w:tc>
+          <w:tcPr>
+            <w:tcW w:w="0" w:type="auto"/>
+            <w:tcBorders>
+              <w:top w:val="single" w:sz="6" w:space="0" w:color="auto"/>
+              <w:left w:val="single" w:sz="6" w:space="0" w:color="auto"/>
+              <w:bottom w:val="single" w:sz="6" w:space="0" w:color="auto"/>
+              <w:right w:val="single" w:sz="6" w:space="0" w:color="auto"/>
+            </w:tcBorders>
+            <w:tcMar>
+              <w:top w:w="120" w:type="dxa"/>
+              <w:left w:w="180" w:type="dxa"/>
+              <w:bottom w:w="120" w:type="dxa"/>
+              <w:right w:w="180" w:type="dxa"/>
+            </w:tcMar>
+            <w:vAlign w:val="center"/>
+            <w:hideMark/>
+          </w:tcPr>
+          <w:p>
+            <w:pPr>
+              <w:spacing w:after="0" w:line="240" w:lineRule="auto"/>
+              <w:rPr>
+                <w:rFonts w:ascii="Times New Roman" w:eastAsia="Times New Roman" w:hAnsi="Times New Roman" w:cs="Times New Roman"/>
+                <w:color w:val="1F1F1F"/>
+                <w:sz w:val="28"/>
+                <w:szCs w:val="24"/>
+              </w:rPr>
+            </w:pPr>
+            <w:r>
+              <w:rPr>
+                <w:rFonts w:ascii="Times New Roman" w:eastAsia="Times New Roman" w:hAnsi="Times New Roman" w:cs="Times New Roman"/>
+                <w:b/>
+                <w:bCs/>
+                <w:color w:val="1F1F1F"/>
+                <w:sz w:val="28"/>
+                <w:szCs w:val="24"/>
+                <w:bdr w:val="none" w:sz="0" w:space="0" w:color="auto" w:frame="1"/>
+              </w:rPr>
+              <w:lastRenderedPageBreak/>
+              <w:t>In nghiêng</w:t>
+            </w:r>
+          </w:p>
+        </w:tc>
+        <w:tc>
+          <w:tcPr>
+            <w:tcW w:w="0" w:type="auto"/>
+            <w:tcBorders>
+              <w:top w:val="single" w:sz="6" w:space="0" w:color="auto"/>
+              <w:left w:val="single" w:sz="6" w:space="0" w:color="auto"/>
+              <w:bottom w:val="single" w:sz="6" w:space="0" w:color="auto"/>
+              <w:right w:val="single" w:sz="6" w:space="0" w:color="auto"/>
+            </w:tcBorders>
+            <w:tcMar>
+              <w:top w:w="120" w:type="dxa"/>
+              <w:left w:w="180" w:type="dxa"/>
+              <w:bottom w:w="120" w:type="dxa"/>
+              <w:right w:w="180" w:type="dxa"/>
+            </w:tcMar>
+            <w:vAlign w:val="center"/>
+            <w:hideMark/>
+          </w:tcPr>
+          <w:p>
+            <w:pPr>
+              <w:spacing w:after="0" w:line="240" w:lineRule="auto"/>
+              <w:rPr>
+                <w:rFonts w:ascii="Times New Roman" w:eastAsia="Times New Roman" w:hAnsi="Times New Roman" w:cs="Times New Roman"/>
+                <w:color w:val="1F1F1F"/>
+                <w:sz w:val="28"/>
+                <w:szCs w:val="24"/>
+              </w:rPr>
+            </w:pPr>
+            <w:r>
+              <w:rPr>
+                <w:rFonts w:ascii="Times New Roman" w:eastAsia="Times New Roman" w:hAnsi="Times New Roman" w:cs="Times New Roman"/>
+                <w:color w:val="444746"/>
+                <w:sz w:val="28"/>
+                <w:szCs w:val="20"/>
+                <w:bdr w:val="none" w:sz="0" w:space="0" w:color="auto" w:frame="1"/>
+              </w:rPr>
+              <w:t>*...*</w:t>
+            </w:r>
+            <w:r>
+              <w:rPr>
+                <w:rFonts w:ascii="Times New Roman" w:eastAsia="Times New Roman" w:hAnsi="Times New Roman" w:cs="Times New Roman"/>
+                <w:color w:val="1F1F1F"/>
+                <w:sz w:val="28"/>
+                <w:szCs w:val="24"/>
+                <w:bdr w:val="none" w:sz="0" w:space="0" w:color="auto" w:frame="1"/>
+              </w:rPr>
+              <w:t xml:space="preserve"> hoặc </w:t>
+            </w:r>
+            <w:r>
+              <w:rPr>
+                <w:rFonts w:ascii="Times New Roman" w:eastAsia="Times New Roman" w:hAnsi="Times New Roman" w:cs="Times New Roman"/>
+                <w:color w:val="444746"/>
+                <w:sz w:val="28"/>
+                <w:szCs w:val="20"/>
+                <w:bdr w:val="none" w:sz="0" w:space="0" w:color="auto" w:frame="1"/>
+              </w:rPr>
+              <w:t>_..._</w:t>
+            </w:r>
+          </w:p>
+        </w:tc>
+        <w:tc>
+          <w:tcPr>
+            <w:tcW w:w="0" w:type="auto"/>
+            <w:tcBorders>
+              <w:top w:val="single" w:sz="6" w:space="0" w:color="auto"/>
+              <w:left w:val="single" w:sz="6" w:space="0" w:color="auto"/>
+              <w:bottom w:val="single" w:sz="6" w:space="0" w:color="auto"/>
+              <w:right w:val="single" w:sz="6" w:space="0" w:color="auto"/>
+            </w:tcBorders>
+            <w:tcMar>
+              <w:top w:w="120" w:type="dxa"/>
+              <w:left w:w="180" w:type="dxa"/>
+              <w:bottom w:w="120" w:type="dxa"/>
+              <w:right w:w="180" w:type="dxa"/>
+            </w:tcMar>
+            <w:vAlign w:val="center"/>
+            <w:hideMark/>
+          </w:tcPr>
+          <w:p>
+            <w:pPr>
+              <w:spacing w:after="0" w:line="240" w:lineRule="auto"/>
+              <w:rPr>
+                <w:rFonts w:ascii="Times New Roman" w:eastAsia="Times New Roman" w:hAnsi="Times New Roman" w:cs="Times New Roman"/>
+                <w:color w:val="1F1F1F"/>
+                <w:sz w:val="28"/>
+                <w:szCs w:val="24"/>
+              </w:rPr>
+            </w:pPr>
+            <w:r>
+              <w:rPr>
+                <w:rFonts w:ascii="Times New Roman" w:eastAsia="Times New Roman" w:hAnsi="Times New Roman" w:cs="Times New Roman"/>
+                <w:color w:val="444746"/>
+                <w:sz w:val="28"/>
+                <w:szCs w:val="20"/>
+                <w:bdr w:val="none" w:sz="0" w:space="0" w:color="auto" w:frame="1"/>
+              </w:rPr>
+              <w:t>*văn bản in nghiêng*</w:t>
+            </w:r>
+          </w:p>
+        </w:tc>
+      </w:tr>
+      <w:tr>
+        <w:trPr>
+          <w:tblCellSpacing w:w="15" w:type="dxa"/>
+        </w:trPr>
+        <w:tc>
+          <w:tcPr>
+            <w:tcW w:w="0" w:type="auto"/>
+            <w:tcBorders>
+              <w:top w:val="single" w:sz="6" w:space="0" w:color="auto"/>
+              <w:left w:val="single" w:sz="6" w:space="0" w:color="auto"/>
+              <w:bottom w:val="single" w:sz="6" w:space="0" w:color="auto"/>
+              <w:right w:val="single" w:sz="6" w:space="0" w:color="auto"/>
+            </w:tcBorders>
+            <w:tcMar>
+              <w:top w:w="120" w:type="dxa"/>
+              <w:left w:w="180" w:type="dxa"/>
+              <w:bottom w:w="120" w:type="dxa"/>
+              <w:right w:w="180" w:type="dxa"/>
+            </w:tcMar>
+            <w:vAlign w:val="center"/>
+            <w:hideMark/>
+          </w:tcPr>
+          <w:p>
+            <w:pPr>
+              <w:spacing w:after="0" w:line="240" w:lineRule="auto"/>
+              <w:rPr>
+                <w:rFonts w:ascii="Times New Roman" w:eastAsia="Times New Roman" w:hAnsi="Times New Roman" w:cs="Times New Roman"/>
+                <w:color w:val="1F1F1F"/>
+                <w:sz w:val="28"/>
+                <w:szCs w:val="24"/>
+              </w:rPr>
+            </w:pPr>
+            <w:r>
+              <w:rPr>
+                <w:rFonts w:ascii="Times New Roman" w:eastAsia="Times New Roman" w:hAnsi="Times New Roman" w:cs="Times New Roman"/>
+                <w:b/>
+                <w:bCs/>
+                <w:color w:val="1F1F1F"/>
+                <w:sz w:val="28"/>
+                <w:szCs w:val="24"/>
+                <w:bdr w:val="none" w:sz="0" w:space="0" w:color="auto" w:frame="1"/>
+              </w:rPr>
+              <w:t>Danh sách không thứ tự</w:t>
+            </w:r>
+          </w:p>
+        </w:tc>
+        <w:tc>
+          <w:tcPr>
+            <w:tcW w:w="0" w:type="auto"/>
+            <w:tcBorders>
+              <w:top w:val="single" w:sz="6" w:space="0" w:color="auto"/>
+              <w:left w:val="single" w:sz="6" w:space="0" w:color="auto"/>
+              <w:bottom w:val="single" w:sz="6" w:space="0" w:color="auto"/>
+              <w:right w:val="single" w:sz="6" w:space="0" w:color="auto"/>
+            </w:tcBorders>
+            <w:tcMar>
+              <w:top w:w="120" w:type="dxa"/>
+              <w:left w:w="180" w:type="dxa"/>
+              <w:bottom w:w="120" w:type="dxa"/>
+              <w:right w:w="180" w:type="dxa"/>
+            </w:tcMar>
+            <w:vAlign w:val="center"/>
+            <w:hideMark/>
+          </w:tcPr>
+          <w:p>
+            <w:pPr>
+              <w:spacing w:after="0" w:line="240" w:lineRule="auto"/>
+              <w:rPr>
+                <w:rFonts w:ascii="Times New Roman" w:eastAsia="Times New Roman" w:hAnsi="Times New Roman" w:cs="Times New Roman"/>
+                <w:color w:val="1F1F1F"/>
+                <w:sz w:val="28"/>
+                <w:szCs w:val="24"/>
+              </w:rPr>
+            </w:pPr>
+            <w:r>
+              <w:rPr>
+                <w:rFonts w:ascii="Times New Roman" w:eastAsia="Times New Roman" w:hAnsi="Times New Roman" w:cs="Times New Roman"/>
+                <w:color w:val="444746"/>
+                <w:sz w:val="28"/>
+                <w:szCs w:val="20"/>
+                <w:bdr w:val="none" w:sz="0" w:space="0" w:color="auto" w:frame="1"/>
+              </w:rPr>
+              <w:t>*</w:t>
+            </w:r>
+            <w:r>
+              <w:rPr>
+                <w:rFonts w:ascii="Times New Roman" w:eastAsia="Times New Roman" w:hAnsi="Times New Roman" w:cs="Times New Roman"/>
+                <w:color w:val="1F1F1F"/>
+                <w:sz w:val="28"/>
+                <w:szCs w:val="24"/>
+                <w:bdr w:val="none" w:sz="0" w:space="0" w:color="auto" w:frame="1"/>
+              </w:rPr>
+              <w:t xml:space="preserve">, </w:t>
+            </w:r>
+            <w:r>
+              <w:rPr>
+                <w:rFonts w:ascii="Times New Roman" w:eastAsia="Times New Roman" w:hAnsi="Times New Roman" w:cs="Times New Roman"/>
+                <w:color w:val="444746"/>
+                <w:sz w:val="28"/>
+                <w:szCs w:val="20"/>
+                <w:bdr w:val="none" w:sz="0" w:space="0" w:color="auto" w:frame="1"/>
+              </w:rPr>
+              <w:t>+</w:t>
+            </w:r>
+            <w:r>
+              <w:rPr>
+                <w:rFonts w:ascii="Times New Roman" w:eastAsia="Times New Roman" w:hAnsi="Times New Roman" w:cs="Times New Roman"/>
+                <w:color w:val="1F1F1F"/>
+                <w:sz w:val="28"/>
+                <w:szCs w:val="24"/>
+                <w:bdr w:val="none" w:sz="0" w:space="0" w:color="auto" w:frame="1"/>
+              </w:rPr>
+              <w:t xml:space="preserve">, hoặc </w:t>
+            </w:r>
+            <w:r>
+              <w:rPr>
+                <w:rFonts w:ascii="Times New Roman" w:eastAsia="Times New Roman" w:hAnsi="Times New Roman" w:cs="Times New Roman"/>
+                <w:color w:val="444746"/>
+                <w:sz w:val="28"/>
+                <w:szCs w:val="20"/>
+                <w:bdr w:val="none" w:sz="0" w:space="0" w:color="auto" w:frame="1"/>
+              </w:rPr>
+              <w:t>-</w:t>
+            </w:r>
+          </w:p>
+        </w:tc>
+        <w:tc>
+          <w:tcPr>
+            <w:tcW w:w="0" w:type="auto"/>
+            <w:tcBorders>
+              <w:top w:val="single" w:sz="6" w:space="0" w:color="auto"/>
+              <w:left w:val="single" w:sz="6" w:space="0" w:color="auto"/>
+              <w:bottom w:val="single" w:sz="6" w:space="0" w:color="auto"/>
+              <w:right w:val="single" w:sz="6" w:space="0" w:color="auto"/>
+            </w:tcBorders>
+            <w:tcMar>
+              <w:top w:w="120" w:type="dxa"/>
+              <w:left w:w="180" w:type="dxa"/>
+              <w:bottom w:w="120" w:type="dxa"/>
+              <w:right w:w="180" w:type="dxa"/>
+            </w:tcMar>
+            <w:vAlign w:val="center"/>
+            <w:hideMark/>
+          </w:tcPr>
+          <w:p>
+            <w:pPr>
+              <w:spacing w:after="0" w:line="240" w:lineRule="auto"/>
+              <w:rPr>
+                <w:rFonts w:ascii="Times New Roman" w:eastAsia="Times New Roman" w:hAnsi="Times New Roman" w:cs="Times New Roman"/>
+                <w:color w:val="1F1F1F"/>
+                <w:sz w:val="28"/>
+                <w:szCs w:val="24"/>
+              </w:rPr>
+            </w:pPr>
+            <w:r>
+              <w:rPr>
+                <w:rFonts w:ascii="Times New Roman" w:eastAsia="Times New Roman" w:hAnsi="Times New Roman" w:cs="Times New Roman"/>
+                <w:color w:val="444746"/>
+                <w:sz w:val="28"/>
+                <w:szCs w:val="20"/>
+                <w:bdr w:val="none" w:sz="0" w:space="0" w:color="auto" w:frame="1"/>
+              </w:rPr>
+              <w:t>* Mục 1</w:t>
+            </w:r>
+          </w:p>
+        </w:tc>
+      </w:tr>
+      <w:tr>
+        <w:trPr>
+          <w:tblCellSpacing w:w="15" w:type="dxa"/>
+        </w:trPr>
+        <w:tc>
+          <w:tcPr>
+            <w:tcW w:w="0" w:type="auto"/>
+            <w:tcBorders>
+              <w:top w:val="single" w:sz="6" w:space="0" w:color="auto"/>
+              <w:left w:val="single" w:sz="6" w:space="0" w:color="auto"/>
+              <w:bottom w:val="single" w:sz="6" w:space="0" w:color="auto"/>
+              <w:right w:val="single" w:sz="6" w:space="0" w:color="auto"/>
+            </w:tcBorders>
+            <w:tcMar>
+              <w:top w:w="120" w:type="dxa"/>
+              <w:left w:w="180" w:type="dxa"/>
+              <w:bottom w:w="120" w:type="dxa"/>
+              <w:right w:w="180" w:type="dxa"/>
+            </w:tcMar>
+            <w:vAlign w:val="center"/>
+            <w:hideMark/>
+          </w:tcPr>
+          <w:p>
+            <w:pPr>
+              <w:spacing w:after="0" w:line="240" w:lineRule="auto"/>
+              <w:rPr>
+                <w:rFonts w:ascii="Times New Roman" w:eastAsia="Times New Roman" w:hAnsi="Times New Roman" w:cs="Times New Roman"/>
+                <w:color w:val="1F1F1F"/>
+                <w:sz w:val="28"/>
+                <w:szCs w:val="24"/>
+              </w:rPr>
+            </w:pPr>
+            <w:r>
+              <w:rPr>
+                <w:rFonts w:ascii="Times New Roman" w:eastAsia="Times New Roman" w:hAnsi="Times New Roman" w:cs="Times New Roman"/>
+                <w:b/>
+                <w:bCs/>
+                <w:color w:val="1F1F1F"/>
+                <w:sz w:val="28"/>
+                <w:szCs w:val="24"/>
+                <w:bdr w:val="none" w:sz="0" w:space="0" w:color="auto" w:frame="1"/>
+              </w:rPr>
+              <w:t>Danh sách có thứ tự</w:t>
+            </w:r>
+          </w:p>
+        </w:tc>
+        <w:tc>
+          <w:tcPr>
+            <w:tcW w:w="0" w:type="auto"/>
+            <w:tcBorders>
+              <w:top w:val="single" w:sz="6" w:space="0" w:color="auto"/>
+              <w:left w:val="single" w:sz="6" w:space="0" w:color="auto"/>
+              <w:bottom w:val="single" w:sz="6" w:space="0" w:color="auto"/>
+              <w:right w:val="single" w:sz="6" w:space="0" w:color="auto"/>
+            </w:tcBorders>
+            <w:tcMar>
+              <w:top w:w="120" w:type="dxa"/>
+              <w:left w:w="180" w:type="dxa"/>
+              <w:bottom w:w="120" w:type="dxa"/>
+              <w:right w:w="180" w:type="dxa"/>
+            </w:tcMar>
+            <w:vAlign w:val="center"/>
+            <w:hideMark/>
+          </w:tcPr>
+          <w:p>
+            <w:pPr>
+              <w:spacing w:after="0" w:line="240" w:lineRule="auto"/>
+              <w:rPr>
+                <w:rFonts w:ascii="Times New Roman" w:eastAsia="Times New Roman" w:hAnsi="Times New Roman" w:cs="Times New Roman"/>
+                <w:color w:val="1F1F1F"/>
+                <w:sz w:val="28"/>
+                <w:szCs w:val="24"/>
+              </w:rPr>
+            </w:pPr>
+            <w:r>
+              <w:rPr>
+                <w:rFonts w:ascii="Times New Roman" w:eastAsia="Times New Roman" w:hAnsi="Times New Roman" w:cs="Times New Roman"/>
+                <w:color w:val="1F1F1F"/>
+                <w:sz w:val="28"/>
+                <w:szCs w:val="24"/>
+                <w:bdr w:val="none" w:sz="0" w:space="0" w:color="auto" w:frame="1"/>
+              </w:rPr>
+              <w:t>Số theo sau là dấu chấm</w:t>
+            </w:r>
+          </w:p>
+        </w:tc>
+        <w:tc>
+          <w:tcPr>
+            <w:tcW w:w="0" w:type="auto"/>
+            <w:tcBorders>
+              <w:top w:val="single" w:sz="6" w:space="0" w:color="auto"/>
+              <w:left w:val="single" w:sz="6" w:space="0" w:color="auto"/>
+              <w:bottom w:val="single" w:sz="6" w:space="0" w:color="auto"/>
+              <w:right w:val="single" w:sz="6" w:space="0" w:color="auto"/>
+            </w:tcBorders>
+            <w:tcMar>
+              <w:top w:w="120" w:type="dxa"/>
+              <w:left w:w="180" w:type="dxa"/>
+              <w:bottom w:w="120" w:type="dxa"/>
+              <w:right w:w="180" w:type="dxa"/>
+            </w:tcMar>
+            <w:vAlign w:val="center"/>
+            <w:hideMark/>
+          </w:tcPr>
+          <w:p>
+            <w:pPr>
+              <w:spacing w:after="0" w:line="240" w:lineRule="auto"/>
+              <w:rPr>
+                <w:rFonts w:ascii="Times New Roman" w:eastAsia="Times New Roman" w:hAnsi="Times New Roman" w:cs="Times New Roman"/>
+                <w:color w:val="1F1F1F"/>
+                <w:sz w:val="28"/>
+                <w:szCs w:val="24"/>
+              </w:rPr>
+            </w:pPr>
+            <w:r>
+              <w:rPr>
+                <w:rFonts w:ascii="Times New Roman" w:eastAsia="Times New Roman" w:hAnsi="Times New Roman" w:cs="Times New Roman"/>
+                <w:color w:val="444746"/>
+                <w:sz w:val="28"/>
+                <w:szCs w:val="20"/>
+                <w:bdr w:val="none" w:sz="0" w:space="0" w:color="auto" w:frame="1"/>
+              </w:rPr>
+              <w:t>1. Mục đầu tiên</w:t>
+            </w:r>
+          </w:p>
+        </w:tc>
+      </w:tr>
+      <w:tr>
+        <w:trPr>
+          <w:tblCellSpacing w:w="15" w:type="dxa"/>
+        </w:trPr>
+        <w:tc>
+          <w:tcPr>
+            <w:tcW w:w="0" w:type="auto"/>
+            <w:tcBorders>
+              <w:top w:val="single" w:sz="6" w:space="0" w:color="auto"/>
+              <w:left w:val="single" w:sz="6" w:space="0" w:color="auto"/>
+              <w:bottom w:val="single" w:sz="6" w:space="0" w:color="auto"/>
+              <w:right w:val="single" w:sz="6" w:space="0" w:color="auto"/>
+            </w:tcBorders>
+            <w:tcMar>
+              <w:top w:w="120" w:type="dxa"/>
+              <w:left w:w="180" w:type="dxa"/>
+              <w:bottom w:w="120" w:type="dxa"/>
+              <w:right w:w="180" w:type="dxa"/>
+            </w:tcMar>
+            <w:vAlign w:val="center"/>
+            <w:hideMark/>
+          </w:tcPr>
+          <w:p>
+            <w:pPr>
+              <w:spacing w:after="0" w:line="240" w:lineRule="auto"/>
+              <w:rPr>
+                <w:rFonts w:ascii="Times New Roman" w:eastAsia="Times New Roman" w:hAnsi="Times New Roman" w:cs="Times New Roman"/>
+                <w:color w:val="1F1F1F"/>
+                <w:sz w:val="28"/>
+                <w:szCs w:val="24"/>
+              </w:rPr>
+            </w:pPr>
+            <w:r>
+              <w:rPr>
+                <w:rFonts w:ascii="Times New Roman" w:eastAsia="Times New Roman" w:hAnsi="Times New Roman" w:cs="Times New Roman"/>
+                <w:b/>
+                <w:bCs/>
+                <w:color w:val="1F1F1F"/>
+                <w:sz w:val="28"/>
+                <w:szCs w:val="24"/>
+                <w:bdr w:val="none" w:sz="0" w:space="0" w:color="auto" w:frame="1"/>
+              </w:rPr>
+              <w:t>Khối trích dẫn</w:t>
+            </w:r>
+          </w:p>
+        </w:tc>
+        <w:tc>
+          <w:tcPr>
+            <w:tcW w:w="0" w:type="auto"/>
+            <w:tcBorders>
+              <w:top w:val="single" w:sz="6" w:space="0" w:color="auto"/>
+              <w:left w:val="single" w:sz="6" w:space="0" w:color="auto"/>
+              <w:bottom w:val="single" w:sz="6" w:space="0" w:color="auto"/>
+              <w:right w:val="single" w:sz="6" w:space="0" w:color="auto"/>
+            </w:tcBorders>
+            <w:tcMar>
+              <w:top w:w="120" w:type="dxa"/>
+              <w:left w:w="180" w:type="dxa"/>
+              <w:bottom w:w="120" w:type="dxa"/>
+              <w:right w:w="180" w:type="dxa"/>
+            </w:tcMar>
+            <w:vAlign w:val="center"/>
+            <w:hideMark/>
+          </w:tcPr>
+          <w:p>
+            <w:pPr>
+              <w:spacing w:after="0" w:line="240" w:lineRule="auto"/>
+              <w:rPr>
+                <w:rFonts w:ascii="Times New Roman" w:eastAsia="Times New Roman" w:hAnsi="Times New Roman" w:cs="Times New Roman"/>
+                <w:color w:val="1F1F1F"/>
+                <w:sz w:val="28"/>
+                <w:szCs w:val="24"/>
+              </w:rPr>
+            </w:pPr>
+            <w:r>
+              <w:rPr>
+                <w:rFonts w:ascii="Times New Roman" w:eastAsia="Times New Roman" w:hAnsi="Times New Roman" w:cs="Times New Roman"/>
+                <w:color w:val="444746"/>
+                <w:sz w:val="28"/>
+                <w:szCs w:val="20"/>
+                <w:bdr w:val="none" w:sz="0" w:space="0" w:color="auto" w:frame="1"/>
+              </w:rPr>
+              <w:t>&gt;</w:t>
+            </w:r>
+          </w:p>
+        </w:tc>
+        <w:tc>
+          <w:tcPr>
+            <w:tcW w:w="0" w:type="auto"/>
+            <w:tcBorders>
+              <w:top w:val="single" w:sz="6" w:space="0" w:color="auto"/>
+              <w:left w:val="single" w:sz="6" w:space="0" w:color="auto"/>
+              <w:bottom w:val="single" w:sz="6" w:space="0" w:color="auto"/>
+              <w:right w:val="single" w:sz="6" w:space="0" w:color="auto"/>
+            </w:tcBorders>
+            <w:tcMar>
+              <w:top w:w="120" w:type="dxa"/>
+              <w:left w:w="180" w:type="dxa"/>
+              <w:bottom w:w="120" w:type="dxa"/>
+              <w:right w:w="180" w:type="dxa"/>
+            </w:tcMar>
+            <w:vAlign w:val="center"/>
+            <w:hideMark/>
+          </w:tcPr>
+          <w:p>
+            <w:pPr>
+              <w:spacing w:after="0" w:line="240" w:lineRule="auto"/>
+              <w:rPr>
+                <w:rFonts w:ascii="Times New Roman" w:eastAsia="Times New Roman" w:hAnsi="Times New Roman" w:cs="Times New Roman"/>
+                <w:color w:val="1F1F1F"/>
+                <w:sz w:val="28"/>
+                <w:szCs w:val="24"/>
+              </w:rPr>
+            </w:pPr>
+            <w:r>
+              <w:rPr>
+                <w:rFonts w:ascii="Times New Roman" w:eastAsia="Times New Roman" w:hAnsi="Times New Roman" w:cs="Times New Roman"/>
+                <w:color w:val="444746"/>
+                <w:sz w:val="28"/>
+                <w:szCs w:val="20"/>
+                <w:bdr w:val="none" w:sz="0" w:space="0" w:color="auto" w:frame="1"/>
+              </w:rPr>
+              <w:t>&gt; Đây là trích dẫn</w:t>
+            </w:r>
+          </w:p>
+        </w:tc>
+      </w:tr>
+      <w:tr>
+        <w:trPr>
+          <w:tblCellSpacing w:w="15" w:type="dxa"/>
+        </w:trPr>
+        <w:tc>
+          <w:tcPr>
+            <w:tcW w:w="0" w:type="auto"/>
+            <w:tcBorders>
+              <w:top w:val="single" w:sz="6" w:space="0" w:color="auto"/>
+              <w:left w:val="single" w:sz="6" w:space="0" w:color="auto"/>
+              <w:bottom w:val="single" w:sz="6" w:space="0" w:color="auto"/>
+              <w:right w:val="single" w:sz="6" w:space="0" w:color="auto"/>
+            </w:tcBorders>
+            <w:tcMar>
+              <w:top w:w="120" w:type="dxa"/>
+              <w:left w:w="180" w:type="dxa"/>
+              <w:bottom w:w="120" w:type="dxa"/>
+              <w:right w:w="180" w:type="dxa"/>
+            </w:tcMar>
+            <w:vAlign w:val="center"/>
+            <w:hideMark/>
+          </w:tcPr>
+          <w:p>
+            <w:pPr>
+              <w:spacing w:after="0" w:line="240" w:lineRule="auto"/>
+              <w:rPr>
+                <w:rFonts w:ascii="Times New Roman" w:eastAsia="Times New Roman" w:hAnsi="Times New Roman" w:cs="Times New Roman"/>
+                <w:color w:val="1F1F1F"/>
+                <w:sz w:val="28"/>
+                <w:szCs w:val="24"/>
+              </w:rPr>
+            </w:pPr>
+            <w:r>
+              <w:rPr>
+                <w:rFonts w:ascii="Times New Roman" w:eastAsia="Times New Roman" w:hAnsi="Times New Roman" w:cs="Times New Roman"/>
+                <w:b/>
+                <w:bCs/>
+                <w:color w:val="1F1F1F"/>
+                <w:sz w:val="28"/>
+                <w:szCs w:val="24"/>
+                <w:bdr w:val="none" w:sz="0" w:space="0" w:color="auto" w:frame="1"/>
+              </w:rPr>
+              <w:t>Liên kết</w:t>
+            </w:r>
+          </w:p>
+        </w:tc>
+        <w:tc>
+          <w:tcPr>
+            <w:tcW w:w="0" w:type="auto"/>
+            <w:tcBorders>
+              <w:top w:val="single" w:sz="6" w:space="0" w:color="auto"/>
+              <w:left w:val="single" w:sz="6" w:space="0" w:color="auto"/>
+              <w:bottom w:val="single" w:sz="6" w:space="0" w:color="auto"/>
+              <w:right w:val="single" w:sz="6" w:space="0" w:color="auto"/>
+            </w:tcBorders>
+            <w:tcMar>
+              <w:top w:w="120" w:type="dxa"/>
+              <w:left w:w="180" w:type="dxa"/>
+              <w:bottom w:w="120" w:type="dxa"/>
+              <w:right w:w="180" w:type="dxa"/>
+            </w:tcMar>
+            <w:vAlign w:val="center"/>
+            <w:hideMark/>
+          </w:tcPr>
+          <w:p>
+            <w:pPr>
+              <w:spacing w:after="0" w:line="240" w:lineRule="auto"/>
+              <w:rPr>
+                <w:rFonts w:ascii="Times New Roman" w:eastAsia="Times New Roman" w:hAnsi="Times New Roman" w:cs="Times New Roman"/>
+                <w:color w:val="1F1F1F"/>
+                <w:sz w:val="28"/>
+                <w:szCs w:val="24"/>
+              </w:rPr>
+            </w:pPr>
+            <w:r>
+              <w:rPr>
+                <w:rFonts w:ascii="Times New Roman" w:eastAsia="Times New Roman" w:hAnsi="Times New Roman" w:cs="Times New Roman"/>
+                <w:color w:val="444746"/>
+                <w:sz w:val="28"/>
+                <w:szCs w:val="20"/>
+                <w:bdr w:val="none" w:sz="0" w:space="0" w:color="auto" w:frame="1"/>
+              </w:rPr>
+              <w:t>[Văn bản liên kết](URL)</w:t>
+            </w:r>
+          </w:p>
+        </w:tc>
+        <w:tc>
+          <w:tcPr>
+            <w:tcW w:w="0" w:type="auto"/>
+            <w:tcBorders>
+              <w:top w:val="single" w:sz="6" w:space="0" w:color="auto"/>
+              <w:left w:val="single" w:sz="6" w:space="0" w:color="auto"/>
+              <w:bottom w:val="single" w:sz="6" w:space="0" w:color="auto"/>
+              <w:right w:val="single" w:sz="6" w:space="0" w:color="auto"/>
+            </w:tcBorders>
+            <w:tcMar>
+              <w:top w:w="120" w:type="dxa"/>
+              <w:left w:w="180" w:type="dxa"/>
+              <w:bottom w:w="120" w:type="dxa"/>
+              <w:right w:w="180" w:type="dxa"/>
+            </w:tcMar>
+            <w:vAlign w:val="center"/>
+            <w:hideMark/>
+          </w:tcPr>
+          <w:p>
+            <w:pPr>
+              <w:spacing w:after="0" w:line="240" w:lineRule="auto"/>
+              <w:rPr>
+                <w:rFonts w:ascii="Times New Roman" w:eastAsia="Times New Roman" w:hAnsi="Times New Roman" w:cs="Times New Roman"/>
+                <w:color w:val="1F1F1F"/>
+                <w:sz w:val="28"/>
+                <w:szCs w:val="24"/>
+              </w:rPr>
+            </w:pPr>
+            <w:r>
+              <w:rPr>
+                <w:rFonts w:ascii="Times New Roman" w:eastAsia="Times New Roman" w:hAnsi="Times New Roman" w:cs="Times New Roman"/>
+                <w:color w:val="444746"/>
+                <w:sz w:val="28"/>
+                <w:szCs w:val="20"/>
+                <w:bdr w:val="none" w:sz="0" w:space="0" w:color="auto" w:frame="1"/>
+              </w:rPr>
+              <w:t>[Google](https://www.google.com)</w:t>
+            </w:r>
+          </w:p>
+        </w:tc>
+      </w:tr>
+      <w:tr>
+        <w:trPr>
+          <w:tblCellSpacing w:w="15" w:type="dxa"/>
+        </w:trPr>
+        <w:tc>
+          <w:tcPr>
+            <w:tcW w:w="0" w:type="auto"/>
+            <w:tcBorders>
+              <w:top w:val="single" w:sz="6" w:space="0" w:color="auto"/>
+              <w:left w:val="single" w:sz="6" w:space="0" w:color="auto"/>
+              <w:bottom w:val="single" w:sz="6" w:space="0" w:color="auto"/>
+              <w:right w:val="single" w:sz="6" w:space="0" w:color="auto"/>
+            </w:tcBorders>
+            <w:tcMar>
+              <w:top w:w="120" w:type="dxa"/>
+              <w:left w:w="180" w:type="dxa"/>
+              <w:bottom w:w="120" w:type="dxa"/>
+              <w:right w:w="180" w:type="dxa"/>
+            </w:tcMar>
+            <w:vAlign w:val="center"/>
+            <w:hideMark/>
+          </w:tcPr>
+          <w:p>
+            <w:pPr>
+              <w:spacing w:after="0" w:line="240" w:lineRule="auto"/>
+              <w:rPr>
+                <w:rFonts w:ascii="Times New Roman" w:eastAsia="Times New Roman" w:hAnsi="Times New Roman" w:cs="Times New Roman"/>
+                <w:color w:val="1F1F1F"/>
+                <w:sz w:val="28"/>
+                <w:szCs w:val="24"/>
+              </w:rPr>
+            </w:pPr>
+            <w:r>
+              <w:rPr>
+                <w:rFonts w:ascii="Times New Roman" w:eastAsia="Times New Roman" w:hAnsi="Times New Roman" w:cs="Times New Roman"/>
+                <w:b/>
+                <w:bCs/>
+                <w:color w:val="1F1F1F"/>
+                <w:sz w:val="28"/>
+                <w:szCs w:val="24"/>
+                <w:bdr w:val="none" w:sz="0" w:space="0" w:color="auto" w:frame="1"/>
+              </w:rPr>
+              <w:t>Hình ảnh</w:t>
+            </w:r>
+          </w:p>
+        </w:tc>
+        <w:tc>
+          <w:tcPr>
+            <w:tcW w:w="0" w:type="auto"/>
+            <w:tcBorders>
+              <w:top w:val="single" w:sz="6" w:space="0" w:color="auto"/>
+              <w:left w:val="single" w:sz="6" w:space="0" w:color="auto"/>
+              <w:bottom w:val="single" w:sz="6" w:space="0" w:color="auto"/>
+              <w:right w:val="single" w:sz="6" w:space="0" w:color="auto"/>
+            </w:tcBorders>
+            <w:tcMar>
+              <w:top w:w="120" w:type="dxa"/>
+              <w:left w:w="180" w:type="dxa"/>
+              <w:bottom w:w="120" w:type="dxa"/>
+              <w:right w:w="180" w:type="dxa"/>
+            </w:tcMar>
+            <w:vAlign w:val="center"/>
+            <w:hideMark/>
+          </w:tcPr>
+          <w:p>
+            <w:pPr>
+              <w:spacing w:after="0" w:line="240" w:lineRule="auto"/>
+              <w:rPr>
+                <w:rFonts w:ascii="Times New Roman" w:eastAsia="Times New Roman" w:hAnsi="Times New Roman" w:cs="Times New Roman"/>
+                <w:color w:val="1F1F1F"/>
+                <w:sz w:val="28"/>
+                <w:szCs w:val="24"/>
+              </w:rPr>
+            </w:pPr>
+            <w:r>
+              <w:rPr>
+                <w:rFonts w:ascii="Times New Roman" w:eastAsia="Times New Roman" w:hAnsi="Times New Roman" w:cs="Times New Roman"/>
+                <w:color w:val="444746"/>
+                <w:sz w:val="28"/>
+                <w:szCs w:val="20"/>
+                <w:bdr w:val="none" w:sz="0" w:space="0" w:color="auto" w:frame="1"/>
+              </w:rPr>
+              <w:t>![Văn bản thay thế](URL hình ảnh)</w:t>
+            </w:r>
+          </w:p>
+        </w:tc>
+        <w:tc>
+          <w:tcPr>
+            <w:tcW w:w="0" w:type="auto"/>
+            <w:tcBorders>
+              <w:top w:val="single" w:sz="6" w:space="0" w:color="auto"/>
+              <w:left w:val="single" w:sz="6" w:space="0" w:color="auto"/>
+              <w:bottom w:val="single" w:sz="6" w:space="0" w:color="auto"/>
+              <w:right w:val="single" w:sz="6" w:space="0" w:color="auto"/>
+            </w:tcBorders>
+            <w:tcMar>
+              <w:top w:w="120" w:type="dxa"/>
+              <w:left w:w="180" w:type="dxa"/>
+              <w:bottom w:w="120" w:type="dxa"/>
+              <w:right w:w="180" w:type="dxa"/>
+            </w:tcMar>
+            <w:vAlign w:val="center"/>
+            <w:hideMark/>
+          </w:tcPr>
+          <w:p>
+            <w:pPr>
+              <w:spacing w:after="0" w:line="240" w:lineRule="auto"/>
+              <w:rPr>
+                <w:rFonts w:ascii="Times New Roman" w:eastAsia="Times New Roman" w:hAnsi="Times New Roman" w:cs="Times New Roman"/>
+                <w:color w:val="1F1F1F"/>
+                <w:sz w:val="28"/>
+                <w:szCs w:val="24"/>
+              </w:rPr>
+            </w:pPr>
+            <w:r>
+              <w:rPr>
+                <w:rFonts w:ascii="Times New Roman" w:eastAsia="Times New Roman" w:hAnsi="Times New Roman" w:cs="Times New Roman"/>
+                <w:color w:val="444746"/>
+                <w:sz w:val="28"/>
+                <w:szCs w:val="20"/>
+                <w:bdr w:val="none" w:sz="0" w:space="0" w:color="auto" w:frame="1"/>
+              </w:rPr>
+              <w:t>![Ảnh ví dụ](url/anh.png)</w:t>
+            </w:r>
+          </w:p>
+        </w:tc>
+      </w:tr>
+      <w:tr>
+        <w:trPr>
+          <w:tblCellSpacing w:w="15" w:type="dxa"/>
+        </w:trPr>
+        <w:tc>
+          <w:tcPr>
+            <w:tcW w:w="0" w:type="auto"/>
+            <w:tcBorders>
+              <w:top w:val="single" w:sz="6" w:space="0" w:color="auto"/>
+              <w:left w:val="single" w:sz="6" w:space="0" w:color="auto"/>
+              <w:bottom w:val="single" w:sz="6" w:space="0" w:color="auto"/>
+              <w:right w:val="single" w:sz="6" w:space="0" w:color="auto"/>
+            </w:tcBorders>
+            <w:tcMar>
+              <w:top w:w="120" w:type="dxa"/>
+              <w:left w:w="180" w:type="dxa"/>
+              <w:bottom w:w="120" w:type="dxa"/>
+              <w:right w:w="180" w:type="dxa"/>
+            </w:tcMar>
+            <w:vAlign w:val="center"/>
+            <w:hideMark/>
+          </w:tcPr>
+          <w:p>
+            <w:pPr>
+              <w:spacing w:after="0" w:line="240" w:lineRule="auto"/>
+              <w:rPr>
+                <w:rFonts w:ascii="Times New Roman" w:eastAsia="Times New Roman" w:hAnsi="Times New Roman" w:cs="Times New Roman"/>
+                <w:color w:val="1F1F1F"/>
+                <w:sz w:val="28"/>
+                <w:szCs w:val="24"/>
+              </w:rPr>
+            </w:pPr>
+            <w:r>
+              <w:rPr>
+                <w:rFonts w:ascii="Times New Roman" w:eastAsia="Times New Roman" w:hAnsi="Times New Roman" w:cs="Times New Roman"/>
+                <w:b/>
+                <w:bCs/>
+                <w:color w:val="1F1F1F"/>
+                <w:sz w:val="28"/>
+                <w:szCs w:val="24"/>
+                <w:bdr w:val="none" w:sz="0" w:space="0" w:color="auto" w:frame="1"/>
+              </w:rPr>
+              <w:t>Code Inline</w:t>
+            </w:r>
+          </w:p>
+        </w:tc>
+        <w:tc>
+          <w:tcPr>
+            <w:tcW w:w="0" w:type="auto"/>
+            <w:tcBorders>
+              <w:top w:val="single" w:sz="6" w:space="0" w:color="auto"/>
+              <w:left w:val="single" w:sz="6" w:space="0" w:color="auto"/>
+              <w:bottom w:val="single" w:sz="6" w:space="0" w:color="auto"/>
+              <w:right w:val="single" w:sz="6" w:space="0" w:color="auto"/>
+            </w:tcBorders>
+            <w:tcMar>
+              <w:top w:w="120" w:type="dxa"/>
+              <w:left w:w="180" w:type="dxa"/>
+              <w:bottom w:w="120" w:type="dxa"/>
+              <w:right w:w="180" w:type="dxa"/>
+            </w:tcMar>
+            <w:vAlign w:val="center"/>
+            <w:hideMark/>
+          </w:tcPr>
+          <w:p>
+            <w:pPr>
+              <w:spacing w:after="0" w:line="240" w:lineRule="auto"/>
+              <w:rPr>
+                <w:rFonts w:ascii="Times New Roman" w:eastAsia="Times New Roman" w:hAnsi="Times New Roman" w:cs="Times New Roman"/>
+                <w:color w:val="1F1F1F"/>
+                <w:sz w:val="28"/>
+                <w:szCs w:val="24"/>
+              </w:rPr>
+            </w:pPr>
+            <w:r>
+              <w:rPr>
+                <w:rFonts w:ascii="Times New Roman" w:eastAsia="Times New Roman" w:hAnsi="Times New Roman" w:cs="Times New Roman"/>
+                <w:color w:val="444746"/>
+                <w:sz w:val="28"/>
+                <w:szCs w:val="20"/>
+                <w:bdr w:val="none" w:sz="0" w:space="0" w:color="auto" w:frame="1"/>
+              </w:rPr>
+              <w:t>`...`</w:t>
+            </w:r>
+          </w:p>
+        </w:tc>
+        <w:tc>
+          <w:tcPr>
+            <w:tcW w:w="0" w:type="auto"/>
+            <w:tcBorders>
+              <w:top w:val="single" w:sz="6" w:space="0" w:color="auto"/>
+              <w:left w:val="single" w:sz="6" w:space="0" w:color="auto"/>
+              <w:bottom w:val="single" w:sz="6" w:space="0" w:color="auto"/>
+              <w:right w:val="single" w:sz="6" w:space="0" w:color="auto"/>
+            </w:tcBorders>
+            <w:tcMar>
+              <w:top w:w="120" w:type="dxa"/>
+              <w:left w:w="180" w:type="dxa"/>
+              <w:bottom w:w="120" w:type="dxa"/>
+              <w:right w:w="180" w:type="dxa"/>
+            </w:tcMar>
+            <w:vAlign w:val="center"/>
+            <w:hideMark/>
+          </w:tcPr>
+          <w:p>
+            <w:pPr>
+              <w:spacing w:after="0" w:line="240" w:lineRule="auto"/>
+              <w:rPr>
+                <w:rFonts w:ascii="Times New Roman" w:eastAsia="Times New Roman" w:hAnsi="Times New Roman" w:cs="Times New Roman"/>
+                <w:color w:val="1F1F1F"/>
+                <w:sz w:val="28"/>
+                <w:szCs w:val="24"/>
+              </w:rPr>
+            </w:pPr>
+            <w:r>
+              <w:rPr>
+                <w:rFonts w:ascii="Times New Roman" w:eastAsia="Times New Roman" w:hAnsi="Times New Roman" w:cs="Times New Roman"/>
+                <w:color w:val="444746"/>
+                <w:sz w:val="28"/>
+                <w:szCs w:val="20"/>
+                <w:bdr w:val="none" w:sz="0" w:space="0" w:color="auto" w:frame="1"/>
+              </w:rPr>
+              <w:t>`print("Hello")`</w:t>
+            </w:r>
+          </w:p>
+        </w:tc>
+      </w:tr>
+      <w:tr>
+        <w:trPr>
+          <w:tblCellSpacing w:w="15" w:type="dxa"/>
+        </w:trPr>
+        <w:tc>
+          <w:tcPr>
+            <w:tcW w:w="0" w:type="auto"/>
+            <w:tcBorders>
+              <w:top w:val="single" w:sz="6" w:space="0" w:color="auto"/>
+              <w:left w:val="single" w:sz="6" w:space="0" w:color="auto"/>
+              <w:bottom w:val="single" w:sz="6" w:space="0" w:color="auto"/>
+              <w:right w:val="single" w:sz="6" w:space="0" w:color="auto"/>
+            </w:tcBorders>
+            <w:tcMar>
+              <w:top w:w="120" w:type="dxa"/>
+              <w:left w:w="180" w:type="dxa"/>
+              <w:bottom w:w="120" w:type="dxa"/>
+              <w:right w:w="180" w:type="dxa"/>
+            </w:tcMar>
+            <w:vAlign w:val="center"/>
+            <w:hideMark/>
+          </w:tcPr>
+          <w:p>
+            <w:pPr>
+              <w:spacing w:after="0" w:line="240" w:lineRule="auto"/>
+              <w:rPr>
+                <w:rFonts w:ascii="Times New Roman" w:eastAsia="Times New Roman" w:hAnsi="Times New Roman" w:cs="Times New Roman"/>
+                <w:color w:val="1F1F1F"/>
+                <w:sz w:val="28"/>
+                <w:szCs w:val="24"/>
+              </w:rPr>
+            </w:pPr>
+            <w:r>
+              <w:rPr>
+                <w:rFonts w:ascii="Times New Roman" w:eastAsia="Times New Roman" w:hAnsi="Times New Roman" w:cs="Times New Roman"/>
+                <w:b/>
+                <w:bCs/>
+                <w:color w:val="1F1F1F"/>
+                <w:sz w:val="28"/>
+                <w:szCs w:val="24"/>
+                <w:bdr w:val="none" w:sz="0" w:space="0" w:color="auto" w:frame="1"/>
+              </w:rPr>
+              <w:t>Khối code</w:t>
+            </w:r>
+          </w:p>
+        </w:tc>
+        <w:tc>
+          <w:tcPr>
+            <w:tcW w:w="0" w:type="auto"/>
+            <w:tcBorders>
+              <w:top w:val="single" w:sz="6" w:space="0" w:color="auto"/>
+              <w:left w:val="single" w:sz="6" w:space="0" w:color="auto"/>
+              <w:bottom w:val="single" w:sz="6" w:space="0" w:color="auto"/>
+              <w:right w:val="single" w:sz="6" w:space="0" w:color="auto"/>
+            </w:tcBorders>
+            <w:tcMar>
+              <w:top w:w="120" w:type="dxa"/>
+              <w:left w:w="180" w:type="dxa"/>
+              <w:bottom w:w="120" w:type="dxa"/>
+              <w:right w:w="180" w:type="dxa"/>
+            </w:tcMar>
+            <w:vAlign w:val="center"/>
+            <w:hideMark/>
+          </w:tcPr>
+          <w:p>
+            <w:pPr>
+              <w:spacing w:after="0" w:line="240" w:lineRule="auto"/>
+              <w:rPr>
+                <w:rFonts w:ascii="Times New Roman" w:eastAsia="Times New Roman" w:hAnsi="Times New Roman" w:cs="Times New Roman"/>
+                <w:color w:val="1F1F1F"/>
+                <w:sz w:val="28"/>
+                <w:szCs w:val="24"/>
+              </w:rPr>
+            </w:pPr>
+            <w:r>
+              <w:rPr>
+                <w:rFonts w:ascii="Times New Roman" w:eastAsia="Times New Roman" w:hAnsi="Times New Roman" w:cs="Times New Roman"/>
+                <w:color w:val="1F1F1F"/>
+                <w:sz w:val="28"/>
+                <w:szCs w:val="24"/>
+                <w:bdr w:val="none" w:sz="0" w:space="0" w:color="auto" w:frame="1"/>
+              </w:rPr>
+              <w:t>``` `​`` (3 dấu)</w:t>
+            </w:r>
+          </w:p>
+        </w:tc>
+        <w:tc>
+          <w:tcPr>
+            <w:tcW w:w="0" w:type="auto"/>
+            <w:tcBorders>
+              <w:top w:val="single" w:sz="6" w:space="0" w:color="auto"/>
+              <w:left w:val="single" w:sz="6" w:space="0" w:color="auto"/>
+              <w:bottom w:val="single" w:sz="6" w:space="0" w:color="auto"/>
+              <w:right w:val="single" w:sz="6" w:space="0" w:color="auto"/>
+            </w:tcBorders>
+            <w:tcMar>
+              <w:top w:w="120" w:type="dxa"/>
+              <w:left w:w="180" w:type="dxa"/>
+              <w:bottom w:w="120" w:type="dxa"/>
+              <w:right w:w="180" w:type="dxa"/>
+            </w:tcMar>
+            <w:vAlign w:val="center"/>
+            <w:hideMark/>
+          </w:tcPr>
+          <w:p>
+            <w:pPr>
+              <w:spacing w:after="0" w:line="240" w:lineRule="auto"/>
+              <w:rPr>
+                <w:rFonts w:ascii="Times New Roman" w:eastAsia="Times New Roman" w:hAnsi="Times New Roman" w:cs="Times New Roman"/>
+                <w:color w:val="1F1F1F"/>
+                <w:sz w:val="28"/>
+                <w:szCs w:val="24"/>
+              </w:rPr>
+            </w:pPr>
+            <w:r>
+              <w:rPr>
+                <w:rFonts w:ascii="Times New Roman" w:eastAsia="Times New Roman" w:hAnsi="Times New Roman" w:cs="Times New Roman"/>
+                <w:color w:val="444746"/>
+                <w:sz w:val="28"/>
+                <w:szCs w:val="20"/>
+                <w:bdr w:val="none" w:sz="0" w:space="0" w:color="auto" w:frame="1"/>
+              </w:rPr>
+              <w:t>`​``python`\n`print("Hello")`\n</w:t>
+            </w:r>
+            <w:r>
+              <w:rPr>
+                <w:rFonts w:ascii="Times New Roman" w:eastAsia="Times New Roman" w:hAnsi="Times New Roman" w:cs="Times New Roman"/>
+                <w:color w:val="1F1F1F"/>
+                <w:sz w:val="28"/>
+                <w:szCs w:val="24"/>
+                <w:bdr w:val="none" w:sz="0" w:space="0" w:color="auto" w:frame="1"/>
+              </w:rPr>
+              <w:t xml:space="preserve"> `​``</w:t>
+            </w:r>
+          </w:p>
+        </w:tc>
+      </w:tr>
+    </w:tbl>
+    <w:p>
+      <w:pPr>
+        <w:spacing w:after="0"/>
+        <w:rPr>
+          <w:rFonts w:ascii="Times New Roman" w:hAnsi="Times New Roman" w:cs="Times New Roman"/>
+          <w:b/>
+          <w:sz w:val="36"/>
+          <w:szCs w:val="28"/>
+        </w:rPr>
+      </w:pPr>
+      <w:r>
+        <w:rPr>
+          <w:rFonts w:ascii="Times New Roman" w:hAnsi="Times New Roman" w:cs="Times New Roman"/>
+          <w:b/>
+          <w:sz w:val="36"/>
+          <w:szCs w:val="28"/>
+        </w:rPr>
+        <w:t xml:space="preserve">III. </w:t>
+      </w:r>
+      <w:r>
+        <w:rPr>
+          <w:rFonts w:ascii="Times New Roman" w:hAnsi="Times New Roman" w:cs="Times New Roman"/>
+          <w:b/>
+          <w:sz w:val="36"/>
+          <w:szCs w:val="28"/>
+        </w:rPr>
+        <w:t>Cách Chuyển Từ File Word (.docx) Thành File Markdown (.md)</w:t>
+      </w:r>
+    </w:p>
+    <w:p>
+      <w:pPr>
+        <w:spacing w:after="0"/>
+        <w:rPr>
+          <w:rFonts w:ascii="Times New Roman" w:hAnsi="Times New Roman" w:cs="Times New Roman"/>
+          <w:sz w:val="28"/>
+          <w:szCs w:val="28"/>
+        </w:rPr>
+      </w:pPr>
+      <w:r>
+        <w:rPr>
+          <w:rFonts w:ascii="Times New Roman" w:hAnsi="Times New Roman" w:cs="Times New Roman"/>
+          <w:sz w:val="28"/>
+          <w:szCs w:val="28"/>
+        </w:rPr>
+        <w:tab/>
+        <w:t>- Có nhiều cách để chuyển từ file Word (.docx) sáng file Markdown (.md):</w:t>
+      </w:r>
+    </w:p>
+    <w:p>
+      <w:pPr>
+        <w:spacing w:after="0"/>
+        <w:rPr>
+          <w:rFonts w:ascii="Times New Roman" w:hAnsi="Times New Roman" w:cs="Times New Roman"/>
+          <w:sz w:val="28"/>
+          <w:szCs w:val="28"/>
+        </w:rPr>
+      </w:pPr>
+      <w:r>
+        <w:rPr>
+          <w:rFonts w:ascii="Times New Roman" w:hAnsi="Times New Roman" w:cs="Times New Roman"/>
+          <w:sz w:val="28"/>
+          <w:szCs w:val="28"/>
+        </w:rPr>
+        <w:t xml:space="preserve">+ </w:t>
+      </w:r>
+      <w:r>
+        <w:rPr>
+          <w:rFonts w:ascii="Times New Roman" w:hAnsi="Times New Roman" w:cs="Times New Roman"/>
+          <w:sz w:val="28"/>
+          <w:szCs w:val="28"/>
+        </w:rPr>
+        <w:t>Sử dụng Công cụ Chuyển đổi Trực tuyến: Có nhiều trang web cung cấp dịch vụ chuyển đổi từ Word sang Markdown (ví dụ: Word to Markdown Converter). Bạn tải file Word lên và tải file Markdown về.</w:t>
+      </w:r>
+    </w:p>
+    <w:p>
+      <w:pPr>
+        <w:spacing w:after="0"/>
+        <w:rPr>
+          <w:rFonts w:ascii="Times New Roman" w:hAnsi="Times New Roman" w:cs="Times New Roman"/>
+          <w:sz w:val="28"/>
+          <w:szCs w:val="28"/>
+        </w:rPr>
+      </w:pPr>
+      <w:r>
+        <w:rPr>
+          <w:rFonts w:ascii="Times New Roman" w:hAnsi="Times New Roman" w:cs="Times New Roman"/>
+          <w:sz w:val="28"/>
+          <w:szCs w:val="28"/>
+        </w:rPr>
+        <w:t xml:space="preserve">+ </w:t>
+      </w:r>
+      <w:r>
+        <w:rPr>
+          <w:rFonts w:ascii="Times New Roman" w:hAnsi="Times New Roman" w:cs="Times New Roman"/>
+          <w:sz w:val="28"/>
+          <w:szCs w:val="28"/>
+        </w:rPr>
+        <w:t>Sử dụng pandoc (Nâng cao): Đây là một công cụ chuyển đổi tài liệu mạnh mẽ, thường được dùng qua Command Line (Dòng lệnh).</w:t>
+      </w:r>
+    </w:p>
+    <w:p>
+      <w:pPr>
+        <w:spacing w:after="0"/>
+        <w:rPr>
+          <w:rFonts w:ascii="Times New Roman" w:hAnsi="Times New Roman" w:cs="Times New Roman"/>
+          <w:sz w:val="28"/>
+          <w:szCs w:val="28"/>
+        </w:rPr>
+      </w:pPr>
+      <w:r>
+        <w:rPr>
+          <w:rFonts w:ascii="Times New Roman" w:hAnsi="Times New Roman" w:cs="Times New Roman"/>
+          <w:sz w:val="28"/>
+          <w:szCs w:val="28"/>
+        </w:rPr>
+        <w:t xml:space="preserve">+ </w:t>
+      </w:r>
+      <w:r>
+        <w:rPr>
+          <w:rFonts w:ascii="Times New Roman" w:hAnsi="Times New Roman" w:cs="Times New Roman"/>
+          <w:sz w:val="28"/>
+          <w:szCs w:val="28"/>
+        </w:rPr>
+        <w:t>Lệnh ví dụ: pandoc -s ten_file_word.docx -o ten_file_markdown.md</w:t>
+      </w:r>
+    </w:p>
+    <w:p>
+      <w:pPr>
+        <w:spacing w:after="0"/>
+        <w:rPr>
+          <w:rFonts w:ascii="Times New Roman" w:hAnsi="Times New Roman" w:cs="Times New Roman"/>
+          <w:sz w:val="28"/>
+          <w:szCs w:val="28"/>
+        </w:rPr>
+      </w:pPr>
+      <w:r>
+        <w:rPr>
+          <w:rFonts w:ascii="Times New Roman" w:hAnsi="Times New Roman" w:cs="Times New Roman"/>
+          <w:sz w:val="28"/>
+          <w:szCs w:val="28"/>
+        </w:rPr>
+        <w:t xml:space="preserve">+ </w:t>
+      </w:r>
+      <w:r>
+        <w:rPr>
+          <w:rFonts w:ascii="Times New Roman" w:hAnsi="Times New Roman" w:cs="Times New Roman"/>
+          <w:sz w:val="28"/>
+          <w:szCs w:val="28"/>
+        </w:rPr>
+        <w:t>Sử dụng các Tính năng Xuất/Lưu: Một số phần mềm soạn thảo văn bản hoặc các plugin chuyên biệt có thể có tùy chọn Lưu dưới dạng (Save As) hoặc Xuất (Export) sang định dạng .md.</w:t>
+      </w:r>
+    </w:p>
+    <w:p>
+      <w:pPr>
+        <w:spacing w:after="0"/>
+        <w:rPr>
+          <w:rFonts w:ascii="Times New Roman" w:hAnsi="Times New Roman" w:cs="Times New Roman"/>
+          <w:sz w:val="28"/>
+          <w:szCs w:val="28"/>
+        </w:rPr>
+      </w:pPr>
+      <w:r>
+        <w:rPr>
+          <w:rFonts w:ascii="Times New Roman" w:hAnsi="Times New Roman" w:cs="Times New Roman"/>
+          <w:sz w:val="28"/>
+          <w:szCs w:val="28"/>
+        </w:rPr>
+        <w:t xml:space="preserve">+ </w:t>
+      </w:r>
+      <w:r>
+        <w:rPr>
+          <w:rFonts w:ascii="Times New Roman" w:hAnsi="Times New Roman" w:cs="Times New Roman"/>
+          <w:sz w:val="28"/>
+          <w:szCs w:val="28"/>
+        </w:rPr>
+        <w:t>Sao chép và Dán: Đối với văn bản đơn giản, bạn có thể sao chép nội dung từ Word và dán vào một trình soạn thảo Markdown, sau đó tự định dạng lại bằng tay.</w:t>
+      </w:r>
+    </w:p>
+    <w:p>
+      <w:pPr>
+        <w:spacing w:after="0"/>
+        <w:rPr>
+          <w:rFonts w:ascii="Times New Roman" w:hAnsi="Times New Roman" w:cs="Times New Roman"/>
+          <w:sz w:val="28"/>
+          <w:szCs w:val="28"/>
+        </w:rPr>
+      </w:pPr>
+      <w:r>
+        <w:rPr>
+          <w:rFonts w:ascii="Times New Roman" w:hAnsi="Times New Roman" w:cs="Times New Roman"/>
+          <w:sz w:val="28"/>
+          <w:szCs w:val="28"/>
+        </w:rPr>
+        <w:t>+ Đưa file cho một A.I bất kì và yêu cầu chuyển thành file Mardown, như Genimi, ChatGPT, Copilot,…</w:t>
+      </w:r>
+    </w:p>
+    <w:p>
+      <w:pPr>
+        <w:spacing w:after="0"/>
+        <w:rPr>
+          <w:rFonts w:ascii="Times New Roman" w:hAnsi="Times New Roman" w:cs="Times New Roman"/>
+          <w:b/>
+          <w:sz w:val="36"/>
+          <w:szCs w:val="28"/>
+        </w:rPr>
+      </w:pPr>
+      <w:r>
+        <w:rPr>
+          <w:rFonts w:ascii="Times New Roman" w:hAnsi="Times New Roman" w:cs="Times New Roman"/>
+          <w:b/>
+          <w:sz w:val="36"/>
+          <w:szCs w:val="28"/>
+        </w:rPr>
+        <w:t>IV. SỬ DỤNG FILE MARKDOWN TRONG VS CODE &amp; GITHUB</w:t>
+      </w:r>
+    </w:p>
+    <w:p>
+      <w:pPr>
+        <w:spacing w:after="0"/>
+        <w:rPr>
+          <w:rFonts w:ascii="Times New Roman" w:hAnsi="Times New Roman" w:cs="Times New Roman"/>
+          <w:b/>
+          <w:sz w:val="32"/>
+          <w:szCs w:val="28"/>
+        </w:rPr>
+      </w:pPr>
+      <w:r>
+        <w:rPr>
+          <w:rFonts w:ascii="Times New Roman" w:hAnsi="Times New Roman" w:cs="Times New Roman"/>
+          <w:b/>
+          <w:sz w:val="32"/>
+          <w:szCs w:val="28"/>
+        </w:rPr>
+        <w:t>1. Soạn thảo: Viết tài liệu trong VS Code</w:t>
+      </w:r>
+    </w:p>
+    <w:p>
+      <w:pPr>
+        <w:spacing w:after="0"/>
+        <w:rPr>
+          <w:rFonts w:ascii="Times New Roman" w:hAnsi="Times New Roman" w:cs="Times New Roman"/>
+          <w:sz w:val="28"/>
+          <w:szCs w:val="28"/>
+        </w:rPr>
+      </w:pPr>
+      <w:r>
+        <w:rPr>
+          <w:rFonts w:ascii="Times New Roman" w:hAnsi="Times New Roman" w:cs="Times New Roman"/>
+          <w:sz w:val="28"/>
+          <w:szCs w:val="28"/>
+        </w:rPr>
+        <w:tab/>
+        <w:t xml:space="preserve">- </w:t>
+      </w:r>
+      <w:r>
+        <w:rPr>
+          <w:rFonts w:ascii="Times New Roman" w:hAnsi="Times New Roman" w:cs="Times New Roman"/>
+          <w:sz w:val="28"/>
+          <w:szCs w:val="28"/>
+        </w:rPr>
+        <w:t>Bạn sử dụng VS Code để viết nội dung như bình thường, nhưng thay vì dùng các nút định dạng phức tạp như trong Word, bạn sử dụng cú pháp Markdown.</w:t>
+      </w:r>
+    </w:p>
+    <w:p>
+      <w:pPr>
+        <w:spacing w:after="0"/>
+        <w:rPr>
+          <w:rFonts w:ascii="Times New Roman" w:hAnsi="Times New Roman" w:cs="Times New Roman"/>
+          <w:sz w:val="28"/>
+          <w:szCs w:val="28"/>
+        </w:rPr>
+      </w:pPr>
+      <w:r>
+        <w:rPr>
+          <w:rFonts w:ascii="Times New Roman" w:hAnsi="Times New Roman" w:cs="Times New Roman"/>
+          <w:sz w:val="28"/>
+          <w:szCs w:val="28"/>
+        </w:rPr>
+        <w:tab/>
+        <w:t xml:space="preserve">- </w:t>
+      </w:r>
+      <w:r>
+        <w:rPr>
+          <w:rFonts w:ascii="Times New Roman" w:hAnsi="Times New Roman" w:cs="Times New Roman"/>
+          <w:sz w:val="28"/>
+          <w:szCs w:val="28"/>
+        </w:rPr>
+        <w:t>Bạn làm gì: Mở một file mới và đặt tên là README.md (hoặc bất kỳ tên .md nào khác).</w:t>
+      </w:r>
+    </w:p>
+    <w:p>
+      <w:pPr>
+        <w:spacing w:after="0"/>
+        <w:rPr>
+          <w:rFonts w:ascii="Times New Roman" w:hAnsi="Times New Roman" w:cs="Times New Roman"/>
+          <w:sz w:val="28"/>
+          <w:szCs w:val="28"/>
+        </w:rPr>
+      </w:pPr>
+    </w:p>
+    <w:p>
+      <w:pPr>
+        <w:spacing w:after="0"/>
+        <w:rPr>
+          <w:rFonts w:ascii="Times New Roman" w:hAnsi="Times New Roman" w:cs="Times New Roman"/>
+          <w:sz w:val="28"/>
+          <w:szCs w:val="28"/>
+        </w:rPr>
+      </w:pPr>
+      <w:r>
+        <w:rPr>
+          <w:rFonts w:ascii="Times New Roman" w:hAnsi="Times New Roman" w:cs="Times New Roman"/>
+          <w:sz w:val="28"/>
+          <w:szCs w:val="28"/>
+        </w:rPr>
+        <w:tab/>
+        <w:t xml:space="preserve">- Điểm đặc biệt </w:t>
+      </w:r>
+      <w:r>
+        <w:rPr>
+          <w:rFonts w:ascii="Times New Roman" w:hAnsi="Times New Roman" w:cs="Times New Roman"/>
+          <w:sz w:val="28"/>
+          <w:szCs w:val="28"/>
+        </w:rPr>
+        <w:t>của VS Code:</w:t>
+      </w:r>
+    </w:p>
+    <w:p>
+      <w:pPr>
+        <w:spacing w:after="0"/>
+        <w:rPr>
+          <w:rFonts w:ascii="Times New Roman" w:hAnsi="Times New Roman" w:cs="Times New Roman"/>
+          <w:sz w:val="28"/>
+          <w:szCs w:val="28"/>
+        </w:rPr>
+      </w:pPr>
+      <w:r>
+        <w:rPr>
+          <w:rFonts w:ascii="Times New Roman" w:hAnsi="Times New Roman" w:cs="Times New Roman"/>
+          <w:sz w:val="28"/>
+          <w:szCs w:val="28"/>
+        </w:rPr>
+        <w:t xml:space="preserve">+ </w:t>
+      </w:r>
+      <w:r>
+        <w:rPr>
+          <w:rFonts w:ascii="Times New Roman" w:hAnsi="Times New Roman" w:cs="Times New Roman"/>
+          <w:sz w:val="28"/>
+          <w:szCs w:val="28"/>
+        </w:rPr>
+        <w:t>VS Code cung cấp tính năng Tô sáng cú pháp (Syntax Highlighting): Nó sẽ tô màu các ký hiệu Markdown (như #, **, *) giúp bạn dễ nhận biết cú pháp hơn.</w:t>
+      </w:r>
+    </w:p>
+    <w:p>
+      <w:pPr>
+        <w:spacing w:after="0"/>
+        <w:rPr>
+          <w:rFonts w:ascii="Times New Roman" w:hAnsi="Times New Roman" w:cs="Times New Roman"/>
+          <w:sz w:val="28"/>
+          <w:szCs w:val="28"/>
+        </w:rPr>
+      </w:pPr>
+      <w:r>
+        <w:rPr>
+          <w:rFonts w:ascii="Times New Roman" w:hAnsi="Times New Roman" w:cs="Times New Roman"/>
+          <w:sz w:val="28"/>
+          <w:szCs w:val="28"/>
+        </w:rPr>
+        <w:t xml:space="preserve">+ </w:t>
+      </w:r>
+      <w:r>
+        <w:rPr>
+          <w:rFonts w:ascii="Times New Roman" w:hAnsi="Times New Roman" w:cs="Times New Roman"/>
+          <w:sz w:val="28"/>
+          <w:szCs w:val="28"/>
+        </w:rPr>
+        <w:t xml:space="preserve">Xem trước (Preview) Trực tiếp: Đây là phần quan trọng nhất. Bạn có thể nhấn vào nút "Mở </w:t>
+      </w:r>
+      <w:r>
+        <w:rPr>
+          <w:rFonts w:ascii="Times New Roman" w:hAnsi="Times New Roman" w:cs="Times New Roman"/>
+          <w:sz w:val="28"/>
+          <w:szCs w:val="28"/>
+        </w:rPr>
+        <w:t xml:space="preserve">+ + </w:t>
+      </w:r>
+      <w:r>
+        <w:rPr>
+          <w:rFonts w:ascii="Times New Roman" w:hAnsi="Times New Roman" w:cs="Times New Roman"/>
+          <w:sz w:val="28"/>
+          <w:szCs w:val="28"/>
+        </w:rPr>
+        <w:t>Xem trước" (thường là biểu tượng kính lúp hoặc tab bên cạnh) để chia màn hình làm đôi:</w:t>
+      </w:r>
+    </w:p>
+    <w:p>
+      <w:pPr>
+        <w:spacing w:after="0"/>
+        <w:rPr>
+          <w:rFonts w:ascii="Times New Roman" w:hAnsi="Times New Roman" w:cs="Times New Roman"/>
+          <w:sz w:val="28"/>
+          <w:szCs w:val="28"/>
+        </w:rPr>
+      </w:pPr>
+      <w:r>
+        <w:rPr>
+          <w:rFonts w:ascii="Times New Roman" w:hAnsi="Times New Roman" w:cs="Times New Roman"/>
+          <w:sz w:val="28"/>
+          <w:szCs w:val="28"/>
+        </w:rPr>
+        <w:tab/>
+      </w:r>
+      <w:r>
+        <w:rPr>
+          <w:rFonts w:ascii="Times New Roman" w:hAnsi="Times New Roman" w:cs="Times New Roman"/>
+          <w:sz w:val="28"/>
+          <w:szCs w:val="28"/>
+        </w:rPr>
+        <w:tab/>
+      </w:r>
+      <w:r>
+        <w:rPr>
+          <w:rFonts w:ascii="Times New Roman" w:hAnsi="Times New Roman" w:cs="Times New Roman"/>
+          <w:sz w:val="28"/>
+          <w:szCs w:val="28"/>
+        </w:rPr>
+        <w:t>Bên trái: Nơi bạn gõ cú pháp Markdown (# Tiêu đề).</w:t>
+      </w:r>
+    </w:p>
+    <w:p>
+      <w:pPr>
+        <w:spacing w:after="0"/>
+        <w:rPr>
+          <w:rFonts w:ascii="Times New Roman" w:hAnsi="Times New Roman" w:cs="Times New Roman"/>
+          <w:sz w:val="28"/>
+          <w:szCs w:val="28"/>
+        </w:rPr>
+      </w:pPr>
+      <w:r>
+        <w:rPr>
+          <w:rFonts w:ascii="Times New Roman" w:hAnsi="Times New Roman" w:cs="Times New Roman"/>
+          <w:sz w:val="28"/>
+          <w:szCs w:val="28"/>
+        </w:rPr>
+        <w:tab/>
+      </w:r>
+      <w:r>
+        <w:rPr>
+          <w:rFonts w:ascii="Times New Roman" w:hAnsi="Times New Roman" w:cs="Times New Roman"/>
+          <w:sz w:val="28"/>
+          <w:szCs w:val="28"/>
+        </w:rPr>
+        <w:tab/>
+      </w:r>
+      <w:r>
+        <w:rPr>
+          <w:rFonts w:ascii="Times New Roman" w:hAnsi="Times New Roman" w:cs="Times New Roman"/>
+          <w:sz w:val="28"/>
+          <w:szCs w:val="28"/>
+        </w:rPr>
+        <w:t>Bên phải: Nơi bạn thấy kết quả hiển thị như trên GitHub (một dòng chữ to và đậm).</w:t>
+      </w:r>
+    </w:p>
+    <w:p>
+      <w:pPr>
+        <w:spacing w:after="0"/>
+        <w:rPr>
+          <w:rFonts w:ascii="Times New Roman" w:hAnsi="Times New Roman" w:cs="Times New Roman"/>
+          <w:sz w:val="28"/>
+          <w:szCs w:val="28"/>
+        </w:rPr>
+      </w:pPr>
+      <w:r>
+        <w:rPr>
+          <w:rFonts w:ascii="Times New Roman" w:hAnsi="Times New Roman" w:cs="Times New Roman"/>
+          <w:sz w:val="28"/>
+          <w:szCs w:val="28"/>
+        </w:rPr>
+        <w:tab/>
+        <w:t>- Một cách t</w:t>
+      </w:r>
+      <w:r>
+        <w:rPr>
+          <w:rFonts w:ascii="Times New Roman" w:hAnsi="Times New Roman" w:cs="Times New Roman"/>
+          <w:sz w:val="28"/>
+          <w:szCs w:val="28"/>
+        </w:rPr>
+        <w:t xml:space="preserve">rực quan: VS Code cho bạn thấy ngay lập tức tài liệu sẽ trông như thế nào trước khi bạn đưa nó lên mạng. </w:t>
+      </w:r>
+    </w:p>
+    <w:p>
+      <w:pPr>
+        <w:spacing w:after="0"/>
+        <w:rPr>
+          <w:rFonts w:ascii="Times New Roman" w:hAnsi="Times New Roman" w:cs="Times New Roman"/>
+          <w:b/>
+          <w:sz w:val="32"/>
+          <w:szCs w:val="28"/>
+        </w:rPr>
+      </w:pPr>
+      <w:r>
+        <w:rPr>
+          <w:rFonts w:ascii="Times New Roman" w:hAnsi="Times New Roman" w:cs="Times New Roman"/>
+          <w:b/>
+          <w:sz w:val="32"/>
+          <w:szCs w:val="28"/>
+        </w:rPr>
+        <w:t>2. Đưa</w:t>
+      </w:r>
+      <w:r>
+        <w:rPr>
+          <w:rFonts w:ascii="Times New Roman" w:hAnsi="Times New Roman" w:cs="Times New Roman"/>
+          <w:b/>
+          <w:sz w:val="32"/>
+          <w:szCs w:val="28"/>
+        </w:rPr>
+        <w:t xml:space="preserve"> lên GitHub: Kết nối và Đồng bộ</w:t>
+      </w:r>
+    </w:p>
+    <w:p>
+      <w:pPr>
+        <w:spacing w:after="0"/>
+        <w:rPr>
+          <w:rFonts w:ascii="Times New Roman" w:hAnsi="Times New Roman" w:cs="Times New Roman"/>
+          <w:sz w:val="28"/>
+          <w:szCs w:val="28"/>
+        </w:rPr>
+      </w:pPr>
+      <w:r>
+        <w:rPr>
+          <w:rFonts w:ascii="Times New Roman" w:hAnsi="Times New Roman" w:cs="Times New Roman"/>
+          <w:sz w:val="28"/>
+          <w:szCs w:val="28"/>
+        </w:rPr>
+        <w:tab/>
+        <w:t xml:space="preserve">- </w:t>
+      </w:r>
+      <w:r>
+        <w:rPr>
+          <w:rFonts w:ascii="Times New Roman" w:hAnsi="Times New Roman" w:cs="Times New Roman"/>
+          <w:sz w:val="28"/>
+          <w:szCs w:val="28"/>
+        </w:rPr>
+        <w:t>Sau khi bạn đã hoàn tất việc viết tài liệu trong VS Code, bạn cần đưa nó lên Repository (Kho lưu trữ) trên GitHub của mình.</w:t>
+      </w:r>
+    </w:p>
+    <w:p>
+      <w:pPr>
+        <w:spacing w:after="0"/>
+        <w:rPr>
+          <w:rFonts w:ascii="Times New Roman" w:hAnsi="Times New Roman" w:cs="Times New Roman"/>
+          <w:sz w:val="28"/>
+          <w:szCs w:val="28"/>
+        </w:rPr>
+      </w:pPr>
+      <w:r>
+        <w:rPr>
+          <w:rFonts w:ascii="Times New Roman" w:hAnsi="Times New Roman" w:cs="Times New Roman"/>
+          <w:sz w:val="28"/>
+          <w:szCs w:val="28"/>
+        </w:rPr>
+        <w:tab/>
+        <w:t xml:space="preserve">- </w:t>
+      </w:r>
+      <w:r>
+        <w:rPr>
+          <w:rFonts w:ascii="Times New Roman" w:hAnsi="Times New Roman" w:cs="Times New Roman"/>
+          <w:sz w:val="28"/>
+          <w:szCs w:val="28"/>
+        </w:rPr>
+        <w:t>Công cụ: Bạn sử dụng các công cụ Quản lý phiên bản (Source Control) tích hợp sẵn trong VS Code (thường là Git/GitHub).</w:t>
+      </w:r>
+    </w:p>
+    <w:p>
+      <w:pPr>
+        <w:spacing w:after="0"/>
+        <w:rPr>
+          <w:rFonts w:ascii="Times New Roman" w:hAnsi="Times New Roman" w:cs="Times New Roman"/>
+          <w:sz w:val="28"/>
+          <w:szCs w:val="28"/>
+        </w:rPr>
+      </w:pPr>
+      <w:r>
+        <w:rPr>
+          <w:rFonts w:ascii="Times New Roman" w:hAnsi="Times New Roman" w:cs="Times New Roman"/>
+          <w:sz w:val="28"/>
+          <w:szCs w:val="28"/>
+        </w:rPr>
+        <w:tab/>
+        <w:t xml:space="preserve">- </w:t>
+      </w:r>
+      <w:r>
+        <w:rPr>
+          <w:rFonts w:ascii="Times New Roman" w:hAnsi="Times New Roman" w:cs="Times New Roman"/>
+          <w:sz w:val="28"/>
+          <w:szCs w:val="28"/>
+        </w:rPr>
+        <w:t>Hành động: Bạn Commit (ghi nhận các thay đổi) và sau đó Push (đẩy) file .md này từ máy tính của bạ</w:t>
+      </w:r>
+      <w:r>
+        <w:rPr>
+          <w:rFonts w:ascii="Times New Roman" w:hAnsi="Times New Roman" w:cs="Times New Roman"/>
+          <w:sz w:val="28"/>
+          <w:szCs w:val="28"/>
+        </w:rPr>
+        <w:t>n lên GitHub.</w:t>
+      </w:r>
+    </w:p>
+    <w:p>
+      <w:pPr>
+        <w:spacing w:after="0"/>
+        <w:rPr>
+          <w:rFonts w:ascii="Times New Roman" w:hAnsi="Times New Roman" w:cs="Times New Roman"/>
+          <w:b/>
+          <w:sz w:val="32"/>
+          <w:szCs w:val="28"/>
+        </w:rPr>
+      </w:pPr>
+      <w:r>
+        <w:rPr>
+          <w:rFonts w:ascii="Times New Roman" w:hAnsi="Times New Roman" w:cs="Times New Roman"/>
+          <w:b/>
+          <w:sz w:val="32"/>
+          <w:szCs w:val="28"/>
+        </w:rPr>
+        <w:t>3. Hiển thị: Kết quả trên GitHub</w:t>
+      </w:r>
+    </w:p>
+    <w:p>
+      <w:pPr>
+        <w:spacing w:after="0"/>
+        <w:rPr>
+          <w:rFonts w:ascii="Times New Roman" w:hAnsi="Times New Roman" w:cs="Times New Roman"/>
+          <w:sz w:val="28"/>
+          <w:szCs w:val="28"/>
+        </w:rPr>
+      </w:pPr>
+      <w:r>
+        <w:rPr>
+          <w:rFonts w:ascii="Times New Roman" w:hAnsi="Times New Roman" w:cs="Times New Roman"/>
+          <w:sz w:val="28"/>
+          <w:szCs w:val="28"/>
+        </w:rPr>
+        <w:tab/>
+        <w:t>- K</w:t>
+      </w:r>
+      <w:r>
+        <w:rPr>
+          <w:rFonts w:ascii="Times New Roman" w:hAnsi="Times New Roman" w:cs="Times New Roman"/>
+          <w:sz w:val="28"/>
+          <w:szCs w:val="28"/>
+        </w:rPr>
+        <w:t>hi file .md đã có mặt trên GitHub, GitHub sẽ tự động nhận diện và chuyển đổi nó.</w:t>
+      </w:r>
+    </w:p>
+    <w:p>
+      <w:pPr>
+        <w:spacing w:after="0"/>
+        <w:rPr>
+          <w:rFonts w:ascii="Times New Roman" w:hAnsi="Times New Roman" w:cs="Times New Roman"/>
+          <w:sz w:val="28"/>
+          <w:szCs w:val="28"/>
+        </w:rPr>
+      </w:pPr>
+      <w:r>
+        <w:rPr>
+          <w:rFonts w:ascii="Times New Roman" w:hAnsi="Times New Roman" w:cs="Times New Roman"/>
+          <w:sz w:val="28"/>
+          <w:szCs w:val="28"/>
+        </w:rPr>
+        <w:t xml:space="preserve">+ </w:t>
+      </w:r>
+      <w:r>
+        <w:rPr>
+          <w:rFonts w:ascii="Times New Roman" w:hAnsi="Times New Roman" w:cs="Times New Roman"/>
+          <w:sz w:val="28"/>
+          <w:szCs w:val="28"/>
+        </w:rPr>
+        <w:t>Bạn gửi: Một file văn bản thuần túy với các ký hiệu đặc biệt.</w:t>
+      </w:r>
+    </w:p>
+    <w:p>
+      <w:pPr>
+        <w:spacing w:after="0"/>
+        <w:rPr>
+          <w:rFonts w:ascii="Times New Roman" w:hAnsi="Times New Roman" w:cs="Times New Roman"/>
+          <w:sz w:val="28"/>
+          <w:szCs w:val="28"/>
+        </w:rPr>
+      </w:pPr>
+      <w:r>
+        <w:rPr>
+          <w:rFonts w:ascii="Times New Roman" w:hAnsi="Times New Roman" w:cs="Times New Roman"/>
+          <w:sz w:val="28"/>
+          <w:szCs w:val="28"/>
+        </w:rPr>
+        <w:t xml:space="preserve">+ </w:t>
+      </w:r>
+      <w:r>
+        <w:rPr>
+          <w:rFonts w:ascii="Times New Roman" w:hAnsi="Times New Roman" w:cs="Times New Roman"/>
+          <w:sz w:val="28"/>
+          <w:szCs w:val="28"/>
+        </w:rPr>
+        <w:t>GitHub nhận: File đó và sử dụng trình kết xuất Markdown (Markdown Renderer) của riêng nó.</w:t>
+      </w:r>
+    </w:p>
+    <w:p>
+      <w:pPr>
+        <w:spacing w:after="0"/>
+        <w:rPr>
+          <w:rFonts w:ascii="Times New Roman" w:hAnsi="Times New Roman" w:cs="Times New Roman"/>
+          <w:sz w:val="28"/>
+          <w:szCs w:val="28"/>
+        </w:rPr>
+      </w:pPr>
+      <w:r>
+        <w:rPr>
+          <w:rFonts w:ascii="Times New Roman" w:hAnsi="Times New Roman" w:cs="Times New Roman"/>
+          <w:sz w:val="28"/>
+          <w:szCs w:val="28"/>
+        </w:rPr>
+        <w:tab/>
+        <w:t xml:space="preserve">- </w:t>
+      </w:r>
+      <w:r>
+        <w:rPr>
+          <w:rFonts w:ascii="Times New Roman" w:hAnsi="Times New Roman" w:cs="Times New Roman"/>
+          <w:sz w:val="28"/>
+          <w:szCs w:val="28"/>
+        </w:rPr>
+        <w:t>Kết quả:</w:t>
+      </w:r>
+    </w:p>
+    <w:p>
+      <w:pPr>
+        <w:spacing w:after="0"/>
+        <w:rPr>
+          <w:rFonts w:ascii="Times New Roman" w:hAnsi="Times New Roman" w:cs="Times New Roman"/>
+          <w:sz w:val="28"/>
+          <w:szCs w:val="28"/>
+        </w:rPr>
+      </w:pPr>
+      <w:r>
+        <w:rPr>
+          <w:rFonts w:ascii="Times New Roman" w:hAnsi="Times New Roman" w:cs="Times New Roman"/>
+          <w:sz w:val="28"/>
+          <w:szCs w:val="28"/>
+        </w:rPr>
+        <w:t xml:space="preserve">+ </w:t>
+      </w:r>
+      <w:r>
+        <w:rPr>
+          <w:rFonts w:ascii="Times New Roman" w:hAnsi="Times New Roman" w:cs="Times New Roman"/>
+          <w:sz w:val="28"/>
+          <w:szCs w:val="28"/>
+        </w:rPr>
+        <w:t>Nếu đó là file README.md nằm ở thư mục gốc, nội dung sẽ hiển thị ngay trên trang chính của Repository, biến nó thành một trang giới thiệu dự án đẹp mắt.</w:t>
+      </w:r>
+    </w:p>
+    <w:p>
+      <w:pPr>
+        <w:spacing w:after="0"/>
+        <w:rPr>
+          <w:rFonts w:ascii="Times New Roman" w:hAnsi="Times New Roman" w:cs="Times New Roman"/>
+          <w:sz w:val="28"/>
+          <w:szCs w:val="28"/>
+        </w:rPr>
+      </w:pPr>
+      <w:r>
+        <w:rPr>
+          <w:rFonts w:ascii="Times New Roman" w:hAnsi="Times New Roman" w:cs="Times New Roman"/>
+          <w:sz w:val="28"/>
+          <w:szCs w:val="28"/>
+        </w:rPr>
+        <w:t xml:space="preserve">+ </w:t>
+      </w:r>
+      <w:r>
+        <w:rPr>
+          <w:rFonts w:ascii="Times New Roman" w:hAnsi="Times New Roman" w:cs="Times New Roman"/>
+          <w:sz w:val="28"/>
+          <w:szCs w:val="28"/>
+        </w:rPr>
+        <w:t>Nếu đó là file tài liệu khác, khi người dùng click vào file, GitHub sẽ hiển thị nó dưới dạng trang web có định dạng hoàn chỉnh.</w:t>
+      </w:r>
+    </w:p>
+    <w:p>
+      <w:pPr>
+        <w:spacing w:after="0"/>
+        <w:rPr>
+          <w:rFonts w:ascii="Times New Roman" w:hAnsi="Times New Roman" w:cs="Times New Roman"/>
+          <w:sz w:val="28"/>
+          <w:szCs w:val="28"/>
+        </w:rPr>
+      </w:pPr>
+      <w:r>
+        <w:rPr>
+          <w:rFonts w:ascii="Times New Roman" w:hAnsi="Times New Roman" w:cs="Times New Roman"/>
+          <w:sz w:val="28"/>
+          <w:szCs w:val="28"/>
+        </w:rPr>
+        <w:tab/>
+        <w:t>- Một cách trực quan:</w:t>
+      </w:r>
+      <w:bookmarkStart w:id="0" w:name="_GoBack"/>
+      <w:bookmarkEnd w:id="0"/>
+      <w:r>
+        <w:rPr>
+          <w:rFonts w:ascii="Times New Roman" w:hAnsi="Times New Roman" w:cs="Times New Roman"/>
+          <w:sz w:val="28"/>
+          <w:szCs w:val="28"/>
+        </w:rPr>
+        <w:t xml:space="preserve"> File Markdown là nguyên liệu thô (cú pháp), và GitHub là cái máy in ấn (kết xuất) biến nguyên liệu thô đó thành một trang tài liệu đẹp mắt, dễ đọc trên web. Cả quá trình này được kiểm soát bởi VS Code trên máy tính của bạn.</w:t>
+      </w:r>
     </w:p>
     <w:p>
       <w:pPr>
@@ -5409,6 +8049,119 @@
         </w:tabs>
         <w:ind w:left="6480" w:hanging="360"/>
       </w:pPr>
+    </w:lvl>
+  </w:abstractNum>
+  <w:abstractNum w:abstractNumId="8" w15:restartNumberingAfterBreak="0">
+    <w:nsid w:val="73432583"/>
+    <w:multiLevelType w:val="hybridMultilevel"/>
+    <w:tmpl w:val="7FF69AD8"/>
+    <w:lvl w:ilvl="0" w:tplc="04090001">
+      <w:start w:val="1"/>
+      <w:numFmt w:val="bullet"/>
+      <w:lvlText w:val=""/>
+      <w:lvlJc w:val="left"/>
+      <w:pPr>
+        <w:ind w:left="720" w:hanging="360"/>
+      </w:pPr>
+      <w:rPr>
+        <w:rFonts w:ascii="Symbol" w:hAnsi="Symbol" w:hint="default"/>
+      </w:rPr>
+    </w:lvl>
+    <w:lvl w:ilvl="1" w:tplc="04090003" w:tentative="1">
+      <w:start w:val="1"/>
+      <w:numFmt w:val="bullet"/>
+      <w:lvlText w:val="o"/>
+      <w:lvlJc w:val="left"/>
+      <w:pPr>
+        <w:ind w:left="1440" w:hanging="360"/>
+      </w:pPr>
+      <w:rPr>
+        <w:rFonts w:ascii="Courier New" w:hAnsi="Courier New" w:cs="Courier New" w:hint="default"/>
+      </w:rPr>
+    </w:lvl>
+    <w:lvl w:ilvl="2" w:tplc="04090005" w:tentative="1">
+      <w:start w:val="1"/>
+      <w:numFmt w:val="bullet"/>
+      <w:lvlText w:val=""/>
+      <w:lvlJc w:val="left"/>
+      <w:pPr>
+        <w:ind w:left="2160" w:hanging="360"/>
+      </w:pPr>
+      <w:rPr>
+        <w:rFonts w:ascii="Wingdings" w:hAnsi="Wingdings" w:hint="default"/>
+      </w:rPr>
+    </w:lvl>
+    <w:lvl w:ilvl="3" w:tplc="04090001" w:tentative="1">
+      <w:start w:val="1"/>
+      <w:numFmt w:val="bullet"/>
+      <w:lvlText w:val=""/>
+      <w:lvlJc w:val="left"/>
+      <w:pPr>
+        <w:ind w:left="2880" w:hanging="360"/>
+      </w:pPr>
+      <w:rPr>
+        <w:rFonts w:ascii="Symbol" w:hAnsi="Symbol" w:hint="default"/>
+      </w:rPr>
+    </w:lvl>
+    <w:lvl w:ilvl="4" w:tplc="04090003" w:tentative="1">
+      <w:start w:val="1"/>
+      <w:numFmt w:val="bullet"/>
+      <w:lvlText w:val="o"/>
+      <w:lvlJc w:val="left"/>
+      <w:pPr>
+        <w:ind w:left="3600" w:hanging="360"/>
+      </w:pPr>
+      <w:rPr>
+        <w:rFonts w:ascii="Courier New" w:hAnsi="Courier New" w:cs="Courier New" w:hint="default"/>
+      </w:rPr>
+    </w:lvl>
+    <w:lvl w:ilvl="5" w:tplc="04090005" w:tentative="1">
+      <w:start w:val="1"/>
+      <w:numFmt w:val="bullet"/>
+      <w:lvlText w:val=""/>
+      <w:lvlJc w:val="left"/>
+      <w:pPr>
+        <w:ind w:left="4320" w:hanging="360"/>
+      </w:pPr>
+      <w:rPr>
+        <w:rFonts w:ascii="Wingdings" w:hAnsi="Wingdings" w:hint="default"/>
+      </w:rPr>
+    </w:lvl>
+    <w:lvl w:ilvl="6" w:tplc="04090001" w:tentative="1">
+      <w:start w:val="1"/>
+      <w:numFmt w:val="bullet"/>
+      <w:lvlText w:val=""/>
+      <w:lvlJc w:val="left"/>
+      <w:pPr>
+        <w:ind w:left="5040" w:hanging="360"/>
+      </w:pPr>
+      <w:rPr>
+        <w:rFonts w:ascii="Symbol" w:hAnsi="Symbol" w:hint="default"/>
+      </w:rPr>
+    </w:lvl>
+    <w:lvl w:ilvl="7" w:tplc="04090003" w:tentative="1">
+      <w:start w:val="1"/>
+      <w:numFmt w:val="bullet"/>
+      <w:lvlText w:val="o"/>
+      <w:lvlJc w:val="left"/>
+      <w:pPr>
+        <w:ind w:left="5760" w:hanging="360"/>
+      </w:pPr>
+      <w:rPr>
+        <w:rFonts w:ascii="Courier New" w:hAnsi="Courier New" w:cs="Courier New" w:hint="default"/>
+      </w:rPr>
+    </w:lvl>
+    <w:lvl w:ilvl="8" w:tplc="04090005" w:tentative="1">
+      <w:start w:val="1"/>
+      <w:numFmt w:val="bullet"/>
+      <w:lvlText w:val=""/>
+      <w:lvlJc w:val="left"/>
+      <w:pPr>
+        <w:ind w:left="6480" w:hanging="360"/>
+      </w:pPr>
+      <w:rPr>
+        <w:rFonts w:ascii="Wingdings" w:hAnsi="Wingdings" w:hint="default"/>
+      </w:rPr>
     </w:lvl>
   </w:abstractNum>
   <w:num w:numId="1">
@@ -5434,6 +8187,9 @@
   </w:num>
   <w:num w:numId="8">
     <w:abstractNumId w:val="4"/>
+  </w:num>
+  <w:num w:numId="9">
+    <w:abstractNumId w:val="8"/>
   </w:num>
 </w:numbering>
 </file>

</xml_diff>